<commit_message>
Group code updated in all docs
</commit_message>
<xml_diff>
--- a/reports/C3/Group/00 - Requirements - Group.docx
+++ b/reports/C3/Group/00 - Requirements - Group.docx
@@ -4,7 +4,7 @@
   <w:body>
     <w:p>
       <w:pPr>
-        <w:pStyle w:val="Heading1"/>
+        <w:pStyle w:val="Ttulo1"/>
         <w:spacing w:before="0"/>
         <w:rPr>
           <w:rFonts w:cstheme="majorHAnsi"/>
@@ -91,7 +91,7 @@
           </w:tcPr>
           <w:p>
             <w:pPr>
-              <w:pStyle w:val="NoSpacing"/>
+              <w:pStyle w:val="Sinespaciado"/>
               <w:rPr>
                 <w:rFonts w:asciiTheme="majorHAnsi" w:hAnsiTheme="majorHAnsi" w:cstheme="majorHAnsi"/>
               </w:rPr>
@@ -148,7 +148,7 @@
                   <w:rPr>
                     <w:rFonts w:asciiTheme="majorHAnsi" w:hAnsiTheme="majorHAnsi" w:cstheme="majorHAnsi"/>
                   </w:rPr>
-                  <w:t>2</w:t>
+                  <w:t>3</w:t>
                 </w:r>
                 <w:r>
                   <w:rPr>
@@ -160,7 +160,13 @@
                   <w:rPr>
                     <w:rFonts w:asciiTheme="majorHAnsi" w:hAnsiTheme="majorHAnsi" w:cstheme="majorHAnsi"/>
                   </w:rPr>
-                  <w:t>037</w:t>
+                  <w:t>0</w:t>
+                </w:r>
+                <w:r>
+                  <w:rPr>
+                    <w:rFonts w:asciiTheme="majorHAnsi" w:hAnsiTheme="majorHAnsi" w:cstheme="majorHAnsi"/>
+                  </w:rPr>
+                  <w:t>40</w:t>
                 </w:r>
                 <w:r>
                   <w:rPr>
@@ -188,7 +194,7 @@
           </w:tcPr>
           <w:p>
             <w:pPr>
-              <w:pStyle w:val="NoSpacing"/>
+              <w:pStyle w:val="Sinespaciado"/>
               <w:rPr>
                 <w:rFonts w:asciiTheme="majorHAnsi" w:hAnsiTheme="majorHAnsi" w:cstheme="majorHAnsi"/>
               </w:rPr>
@@ -232,7 +238,7 @@
                   <w:rPr>
                     <w:rFonts w:asciiTheme="majorHAnsi" w:hAnsiTheme="majorHAnsi" w:cstheme="majorHAnsi"/>
                   </w:rPr>
-                  <w:t xml:space="preserve"> https://github.com/DP2-C1-037/Acme-ANS-C2 </w:t>
+                  <w:t xml:space="preserve"> https://github.com/DP2-C1-037/Acme-ANS-C3 </w:t>
                 </w:r>
               </w:sdtContent>
             </w:sdt>
@@ -256,13 +262,27 @@
             </w:tcMar>
           </w:tcPr>
           <w:p>
+            <w:pPr>
+              <w:rPr>
+                <w:rFonts w:cstheme="minorHAnsi"/>
+              </w:rPr>
+            </w:pPr>
             <w:r>
-              <w:t>Student #2</w:t>
+              <w:rPr>
+                <w:rFonts w:cstheme="minorHAnsi"/>
+              </w:rPr>
+              <w:t>Student #</w:t>
+            </w:r>
+            <w:r>
+              <w:rPr>
+                <w:rFonts w:cstheme="minorHAnsi"/>
+              </w:rPr>
+              <w:t>3</w:t>
             </w:r>
           </w:p>
           <w:p>
             <w:pPr>
-              <w:pStyle w:val="NoSpacing"/>
+              <w:pStyle w:val="Sinespaciado"/>
               <w:rPr>
                 <w:rFonts w:asciiTheme="majorHAnsi" w:hAnsiTheme="majorHAnsi" w:cstheme="majorHAnsi"/>
                 <w:b/>
@@ -298,7 +318,7 @@
             <w:sdt>
               <w:sdtPr>
                 <w:rPr>
-                  <w:rFonts w:asciiTheme="majorHAnsi" w:hAnsiTheme="majorHAnsi" w:cstheme="majorBidi"/>
+                  <w:rFonts w:asciiTheme="majorHAnsi" w:hAnsiTheme="majorHAnsi" w:cstheme="majorHAnsi"/>
                 </w:rPr>
                 <w:tag w:val="ID2"/>
                 <w:id w:val="-1276937016"/>
@@ -311,9 +331,9 @@
               <w:sdtContent>
                 <w:r>
                   <w:rPr>
-                    <w:rFonts w:asciiTheme="majorHAnsi" w:hAnsiTheme="majorHAnsi" w:cstheme="majorBidi"/>
+                    <w:rFonts w:asciiTheme="majorHAnsi" w:hAnsiTheme="majorHAnsi" w:cstheme="majorHAnsi"/>
                   </w:rPr>
-                  <w:t>4599****K</w:t>
+                  <w:t>2*5*13**M</w:t>
                 </w:r>
               </w:sdtContent>
             </w:sdt>
@@ -321,16 +341,18 @@
           <w:permEnd w:id="1081366304"/>
           <w:p>
             <w:pPr>
-              <w:pStyle w:val="NoSpacing"/>
+              <w:pStyle w:val="Sinespaciado"/>
               <w:rPr>
                 <w:rFonts w:asciiTheme="majorHAnsi" w:hAnsiTheme="majorHAnsi" w:cstheme="majorHAnsi"/>
                 <w:b/>
+                <w:lang w:val="es-ES"/>
               </w:rPr>
             </w:pPr>
             <w:r>
               <w:rPr>
                 <w:rFonts w:asciiTheme="majorHAnsi" w:hAnsiTheme="majorHAnsi" w:cstheme="majorHAnsi"/>
                 <w:b/>
+                <w:lang w:val="es-ES"/>
               </w:rPr>
               <w:t xml:space="preserve">UVUS: </w:t>
             </w:r>
@@ -338,6 +360,7 @@
               <w:rPr>
                 <w:rFonts w:asciiTheme="majorHAnsi" w:hAnsiTheme="majorHAnsi" w:cstheme="majorHAnsi"/>
                 <w:b/>
+                <w:lang w:val="es-ES"/>
               </w:rPr>
               <w:tab/>
             </w:r>
@@ -345,6 +368,7 @@
               <w:rPr>
                 <w:rFonts w:asciiTheme="majorHAnsi" w:hAnsiTheme="majorHAnsi" w:cstheme="majorHAnsi"/>
                 <w:b/>
+                <w:lang w:val="es-ES"/>
               </w:rPr>
               <w:tab/>
             </w:r>
@@ -353,6 +377,7 @@
               <w:sdtPr>
                 <w:rPr>
                   <w:rFonts w:asciiTheme="majorHAnsi" w:hAnsiTheme="majorHAnsi" w:cstheme="majorHAnsi"/>
+                  <w:lang w:val="es-ES"/>
                 </w:rPr>
                 <w:tag w:val="UVUS02"/>
                 <w:id w:val="1381354132"/>
@@ -366,8 +391,16 @@
                 <w:r>
                   <w:rPr>
                     <w:rFonts w:asciiTheme="majorHAnsi" w:hAnsiTheme="majorHAnsi" w:cstheme="majorHAnsi"/>
+                    <w:lang w:val="es-ES"/>
                   </w:rPr>
-                  <w:t xml:space="preserve"> QPJ7754 </w:t>
+                  <w:t xml:space="preserve"> JFC1183</w:t>
+                </w:r>
+                <w:r>
+                  <w:rPr>
+                    <w:rFonts w:asciiTheme="majorHAnsi" w:hAnsiTheme="majorHAnsi" w:cstheme="majorHAnsi"/>
+                    <w:lang w:val="es-ES"/>
+                  </w:rPr>
+                  <w:t xml:space="preserve"> </w:t>
                 </w:r>
               </w:sdtContent>
             </w:sdt>
@@ -375,28 +408,42 @@
           </w:p>
           <w:p>
             <w:pPr>
-              <w:pStyle w:val="NoSpacing"/>
+              <w:pStyle w:val="Sinespaciado"/>
               <w:rPr>
                 <w:rFonts w:asciiTheme="majorHAnsi" w:hAnsiTheme="majorHAnsi" w:cstheme="majorHAnsi"/>
+                <w:lang w:val="es-ES"/>
               </w:rPr>
             </w:pPr>
+            <w:proofErr w:type="spellStart"/>
             <w:r>
               <w:rPr>
                 <w:rFonts w:asciiTheme="majorHAnsi" w:hAnsiTheme="majorHAnsi" w:cstheme="majorHAnsi"/>
                 <w:b/>
+                <w:lang w:val="es-ES"/>
               </w:rPr>
-              <w:t>Name:</w:t>
+              <w:t>Name</w:t>
+            </w:r>
+            <w:proofErr w:type="spellEnd"/>
+            <w:r>
+              <w:rPr>
+                <w:rFonts w:asciiTheme="majorHAnsi" w:hAnsiTheme="majorHAnsi" w:cstheme="majorHAnsi"/>
+                <w:b/>
+                <w:lang w:val="es-ES"/>
+              </w:rPr>
+              <w:t>:</w:t>
             </w:r>
             <w:r>
               <w:rPr>
                 <w:rFonts w:asciiTheme="majorHAnsi" w:hAnsiTheme="majorHAnsi" w:cstheme="majorHAnsi"/>
                 <w:b/>
+                <w:lang w:val="es-ES"/>
               </w:rPr>
               <w:tab/>
             </w:r>
             <w:r>
               <w:rPr>
                 <w:rFonts w:asciiTheme="majorHAnsi" w:hAnsiTheme="majorHAnsi" w:cstheme="majorHAnsi"/>
+                <w:lang w:val="es-ES"/>
               </w:rPr>
               <w:tab/>
             </w:r>
@@ -405,6 +452,7 @@
               <w:sdtPr>
                 <w:rPr>
                   <w:rFonts w:asciiTheme="majorHAnsi" w:hAnsiTheme="majorHAnsi" w:cstheme="majorHAnsi"/>
+                  <w:lang w:val="es-ES"/>
                 </w:rPr>
                 <w:tag w:val="Student2"/>
                 <w:id w:val="2044784553"/>
@@ -418,8 +466,16 @@
                 <w:r>
                   <w:rPr>
                     <w:rFonts w:asciiTheme="majorHAnsi" w:hAnsiTheme="majorHAnsi" w:cstheme="majorHAnsi"/>
+                    <w:lang w:val="es-ES"/>
                   </w:rPr>
-                  <w:t xml:space="preserve"> Chabrera Rubio, Adrián </w:t>
+                  <w:t xml:space="preserve"> Álvarez Raya, Miguel</w:t>
+                </w:r>
+                <w:r>
+                  <w:rPr>
+                    <w:rFonts w:asciiTheme="majorHAnsi" w:hAnsiTheme="majorHAnsi" w:cstheme="majorHAnsi"/>
+                    <w:lang w:val="es-ES"/>
+                  </w:rPr>
+                  <w:t xml:space="preserve"> </w:t>
                 </w:r>
               </w:sdtContent>
             </w:sdt>
@@ -427,7 +483,7 @@
           </w:p>
           <w:p>
             <w:pPr>
-              <w:pStyle w:val="NoSpacing"/>
+              <w:pStyle w:val="Sinespaciado"/>
               <w:rPr>
                 <w:rFonts w:asciiTheme="majorHAnsi" w:hAnsiTheme="majorHAnsi" w:cstheme="majorHAnsi"/>
               </w:rPr>
@@ -493,28 +549,36 @@
           </w:tcPr>
           <w:p>
             <w:pPr>
-              <w:pStyle w:val="NoSpacing"/>
+              <w:rPr>
+                <w:rFonts w:cstheme="minorHAnsi"/>
+              </w:rPr>
+            </w:pPr>
+            <w:r>
+              <w:rPr>
+                <w:rFonts w:cstheme="minorHAnsi"/>
+              </w:rPr>
+              <w:t>Student #4</w:t>
+            </w:r>
+          </w:p>
+          <w:p>
+            <w:pPr>
+              <w:pStyle w:val="Sinespaciado"/>
               <w:rPr>
                 <w:rFonts w:asciiTheme="majorHAnsi" w:hAnsiTheme="majorHAnsi" w:cstheme="majorHAnsi"/>
+                <w:b/>
               </w:rPr>
             </w:pPr>
             <w:r>
               <w:rPr>
                 <w:rFonts w:asciiTheme="majorHAnsi" w:hAnsiTheme="majorHAnsi" w:cstheme="majorHAnsi"/>
                 <w:b/>
-                <w:u w:val="single"/>
               </w:rPr>
-              <w:t>Date:</w:t>
+              <w:t>ID:</w:t>
             </w:r>
             <w:r>
               <w:rPr>
                 <w:rFonts w:asciiTheme="majorHAnsi" w:hAnsiTheme="majorHAnsi" w:cstheme="majorHAnsi"/>
-              </w:rPr>
-              <w:t xml:space="preserve"> </w:t>
-            </w:r>
-            <w:r>
-              <w:rPr>
-                <w:rFonts w:asciiTheme="majorHAnsi" w:hAnsiTheme="majorHAnsi" w:cstheme="majorHAnsi"/>
+                <w:b/>
               </w:rPr>
               <w:tab/>
             </w:r>
@@ -524,16 +588,22 @@
               </w:rPr>
               <w:tab/>
             </w:r>
-            <w:permStart w:id="1772436159" w:edGrp="everyone"/>
+            <w:permStart w:id="1608067483" w:edGrp="everyone"/>
+            <w:r>
+              <w:rPr>
+                <w:rFonts w:asciiTheme="majorHAnsi" w:hAnsiTheme="majorHAnsi" w:cstheme="majorHAnsi"/>
+              </w:rPr>
+              <w:t xml:space="preserve"> </w:t>
+            </w:r>
             <w:sdt>
               <w:sdtPr>
                 <w:rPr>
                   <w:rFonts w:asciiTheme="majorHAnsi" w:hAnsiTheme="majorHAnsi" w:cstheme="majorHAnsi"/>
                 </w:rPr>
-                <w:tag w:val="Moment"/>
-                <w:id w:val="-131097587"/>
+                <w:tag w:val="ID2"/>
+                <w:id w:val="160900496"/>
                 <w:placeholder>
-                  <w:docPart w:val="34140033D5D441128576A883580191A3"/>
+                  <w:docPart w:val="3C949CD9E779494CAD04E52897CE4898"/>
                 </w:placeholder>
                 <w15:appearance w15:val="hidden"/>
                 <w:text/>
@@ -543,47 +613,282 @@
                   <w:rPr>
                     <w:rFonts w:asciiTheme="majorHAnsi" w:hAnsiTheme="majorHAnsi" w:cstheme="majorHAnsi"/>
                   </w:rPr>
-                  <w:t xml:space="preserve"> </w:t>
+                  <w:t>*51**4*6M</w:t>
+                </w:r>
+              </w:sdtContent>
+            </w:sdt>
+          </w:p>
+          <w:permEnd w:id="1608067483"/>
+          <w:p>
+            <w:pPr>
+              <w:pStyle w:val="Sinespaciado"/>
+              <w:rPr>
+                <w:rFonts w:asciiTheme="majorHAnsi" w:hAnsiTheme="majorHAnsi" w:cstheme="majorHAnsi"/>
+                <w:b/>
+              </w:rPr>
+            </w:pPr>
+            <w:r>
+              <w:rPr>
+                <w:rFonts w:asciiTheme="majorHAnsi" w:hAnsiTheme="majorHAnsi" w:cstheme="majorHAnsi"/>
+                <w:b/>
+              </w:rPr>
+              <w:t xml:space="preserve">UVUS: </w:t>
+            </w:r>
+            <w:r>
+              <w:rPr>
+                <w:rFonts w:asciiTheme="majorHAnsi" w:hAnsiTheme="majorHAnsi" w:cstheme="majorHAnsi"/>
+                <w:b/>
+              </w:rPr>
+              <w:tab/>
+            </w:r>
+            <w:r>
+              <w:rPr>
+                <w:rFonts w:asciiTheme="majorHAnsi" w:hAnsiTheme="majorHAnsi" w:cstheme="majorHAnsi"/>
+                <w:b/>
+              </w:rPr>
+              <w:tab/>
+            </w:r>
+            <w:permStart w:id="1462066687" w:edGrp="everyone"/>
+            <w:sdt>
+              <w:sdtPr>
+                <w:rPr>
+                  <w:rFonts w:asciiTheme="majorHAnsi" w:hAnsiTheme="majorHAnsi" w:cstheme="majorHAnsi"/>
+                </w:rPr>
+                <w:tag w:val="UVUS02"/>
+                <w:id w:val="1558741763"/>
+                <w:placeholder>
+                  <w:docPart w:val="515AB2AE99684A2C969523166D8C4FE4"/>
+                </w:placeholder>
+                <w15:appearance w15:val="hidden"/>
+                <w:text/>
+              </w:sdtPr>
+              <w:sdtContent>
+                <w:r>
+                  <w:rPr>
+                    <w:rFonts w:asciiTheme="majorHAnsi" w:hAnsiTheme="majorHAnsi" w:cstheme="majorHAnsi"/>
+                  </w:rPr>
+                  <w:t xml:space="preserve"> QDR5729 </w:t>
+                </w:r>
+              </w:sdtContent>
+            </w:sdt>
+            <w:permEnd w:id="1462066687"/>
+          </w:p>
+          <w:p>
+            <w:pPr>
+              <w:pStyle w:val="Sinespaciado"/>
+              <w:rPr>
+                <w:rFonts w:asciiTheme="majorHAnsi" w:hAnsiTheme="majorHAnsi" w:cstheme="majorHAnsi"/>
+              </w:rPr>
+            </w:pPr>
+            <w:r>
+              <w:rPr>
+                <w:rFonts w:asciiTheme="majorHAnsi" w:hAnsiTheme="majorHAnsi" w:cstheme="majorHAnsi"/>
+                <w:b/>
+              </w:rPr>
+              <w:t>Name:</w:t>
+            </w:r>
+            <w:r>
+              <w:rPr>
+                <w:rFonts w:asciiTheme="majorHAnsi" w:hAnsiTheme="majorHAnsi" w:cstheme="majorHAnsi"/>
+                <w:b/>
+              </w:rPr>
+              <w:tab/>
+            </w:r>
+            <w:r>
+              <w:rPr>
+                <w:rFonts w:asciiTheme="majorHAnsi" w:hAnsiTheme="majorHAnsi" w:cstheme="majorHAnsi"/>
+              </w:rPr>
+              <w:tab/>
+            </w:r>
+            <w:permStart w:id="1513187590" w:edGrp="everyone"/>
+            <w:sdt>
+              <w:sdtPr>
+                <w:rPr>
+                  <w:rFonts w:asciiTheme="majorHAnsi" w:hAnsiTheme="majorHAnsi" w:cstheme="majorHAnsi"/>
+                </w:rPr>
+                <w:tag w:val="Student2"/>
+                <w:id w:val="1562061750"/>
+                <w:placeholder>
+                  <w:docPart w:val="4D3FFFA6C78C48998D855518284CAF08"/>
+                </w:placeholder>
+                <w15:appearance w15:val="hidden"/>
+                <w:text/>
+              </w:sdtPr>
+              <w:sdtContent>
+                <w:r>
+                  <w:rPr>
+                    <w:rFonts w:asciiTheme="majorHAnsi" w:hAnsiTheme="majorHAnsi" w:cstheme="majorHAnsi"/>
+                  </w:rPr>
+                  <w:t xml:space="preserve"> El Hakimy, Salma </w:t>
+                </w:r>
+              </w:sdtContent>
+            </w:sdt>
+            <w:permEnd w:id="1513187590"/>
+          </w:p>
+          <w:p>
+            <w:pPr>
+              <w:pStyle w:val="Sinespaciado"/>
+              <w:rPr>
+                <w:rFonts w:asciiTheme="majorHAnsi" w:hAnsiTheme="majorHAnsi" w:cstheme="majorHAnsi"/>
+                <w:b/>
+                <w:u w:val="single"/>
+              </w:rPr>
+            </w:pPr>
+            <w:r>
+              <w:rPr>
+                <w:rFonts w:asciiTheme="majorHAnsi" w:hAnsiTheme="majorHAnsi" w:cstheme="majorHAnsi"/>
+                <w:b/>
+              </w:rPr>
+              <w:t>Roles:</w:t>
+            </w:r>
+            <w:r>
+              <w:rPr>
+                <w:rFonts w:asciiTheme="majorHAnsi" w:hAnsiTheme="majorHAnsi" w:cstheme="majorHAnsi"/>
+                <w:b/>
+              </w:rPr>
+              <w:tab/>
+            </w:r>
+            <w:r>
+              <w:rPr>
+                <w:rFonts w:asciiTheme="majorHAnsi" w:hAnsiTheme="majorHAnsi" w:cstheme="majorHAnsi"/>
+              </w:rPr>
+              <w:tab/>
+            </w:r>
+            <w:permStart w:id="690839899" w:edGrp="everyone"/>
+            <w:sdt>
+              <w:sdtPr>
+                <w:rPr>
+                  <w:rFonts w:asciiTheme="majorHAnsi" w:hAnsiTheme="majorHAnsi" w:cstheme="majorHAnsi"/>
+                </w:rPr>
+                <w:tag w:val="Roles2"/>
+                <w:id w:val="1056892567"/>
+                <w:placeholder>
+                  <w:docPart w:val="4D3FFFA6C78C48998D855518284CAF08"/>
+                </w:placeholder>
+                <w15:appearance w15:val="hidden"/>
+                <w:text/>
+              </w:sdtPr>
+              <w:sdtContent>
+                <w:r>
+                  <w:rPr>
+                    <w:rFonts w:asciiTheme="majorHAnsi" w:hAnsiTheme="majorHAnsi" w:cstheme="majorHAnsi"/>
+                  </w:rPr>
+                  <w:t xml:space="preserve"> Developer, tester </w:t>
+                </w:r>
+              </w:sdtContent>
+            </w:sdt>
+            <w:permEnd w:id="690839899"/>
+          </w:p>
+        </w:tc>
+      </w:tr>
+      <w:tr>
+        <w:tc>
+          <w:tcPr>
+            <w:tcW w:w="9026" w:type="dxa"/>
+            <w:gridSpan w:val="2"/>
+            <w:tcMar>
+              <w:top w:w="85" w:type="dxa"/>
+              <w:left w:w="85" w:type="dxa"/>
+              <w:bottom w:w="85" w:type="dxa"/>
+              <w:right w:w="85" w:type="dxa"/>
+            </w:tcMar>
+          </w:tcPr>
+          <w:p>
+            <w:pPr>
+              <w:rPr>
+                <w:rFonts w:asciiTheme="majorHAnsi" w:hAnsiTheme="majorHAnsi" w:cstheme="majorHAnsi"/>
+                <w:sz w:val="22"/>
+                <w:szCs w:val="22"/>
+              </w:rPr>
+            </w:pPr>
+            <w:r>
+              <w:rPr>
+                <w:rFonts w:asciiTheme="majorHAnsi" w:hAnsiTheme="majorHAnsi" w:cstheme="majorHAnsi"/>
+                <w:b/>
+                <w:sz w:val="22"/>
+                <w:szCs w:val="22"/>
+                <w:u w:val="single"/>
+              </w:rPr>
+              <w:t>Date:</w:t>
+            </w:r>
+            <w:r>
+              <w:rPr>
+                <w:rFonts w:asciiTheme="majorHAnsi" w:hAnsiTheme="majorHAnsi" w:cstheme="majorHAnsi"/>
+                <w:sz w:val="22"/>
+                <w:szCs w:val="22"/>
+              </w:rPr>
+              <w:t xml:space="preserve"> </w:t>
+            </w:r>
+            <w:r>
+              <w:rPr>
+                <w:rFonts w:asciiTheme="majorHAnsi" w:hAnsiTheme="majorHAnsi" w:cstheme="majorHAnsi"/>
+                <w:sz w:val="22"/>
+                <w:szCs w:val="22"/>
+              </w:rPr>
+              <w:tab/>
+            </w:r>
+            <w:r>
+              <w:rPr>
+                <w:rFonts w:asciiTheme="majorHAnsi" w:hAnsiTheme="majorHAnsi" w:cstheme="majorHAnsi"/>
+                <w:sz w:val="22"/>
+                <w:szCs w:val="22"/>
+              </w:rPr>
+              <w:tab/>
+            </w:r>
+            <w:permStart w:id="1984581873" w:edGrp="everyone"/>
+            <w:sdt>
+              <w:sdtPr>
+                <w:rPr>
+                  <w:rFonts w:asciiTheme="majorHAnsi" w:hAnsiTheme="majorHAnsi" w:cstheme="majorHAnsi"/>
+                  <w:sz w:val="22"/>
+                  <w:szCs w:val="22"/>
+                </w:rPr>
+                <w:tag w:val="Moment"/>
+                <w:id w:val="-1390641745"/>
+                <w:placeholder>
+                  <w:docPart w:val="0C147BA133254CC8B9ECF4CCB4719375"/>
+                </w:placeholder>
+                <w15:appearance w15:val="hidden"/>
+                <w:text/>
+              </w:sdtPr>
+              <w:sdtContent>
+                <w:r>
+                  <w:rPr>
+                    <w:rFonts w:asciiTheme="majorHAnsi" w:hAnsiTheme="majorHAnsi" w:cstheme="majorHAnsi"/>
+                    <w:sz w:val="22"/>
+                    <w:szCs w:val="22"/>
+                  </w:rPr>
+                  <w:t xml:space="preserve"> Seville </w:t>
                 </w:r>
                 <w:r>
                   <w:rPr>
                     <w:rFonts w:asciiTheme="majorHAnsi" w:hAnsiTheme="majorHAnsi" w:cstheme="majorHAnsi"/>
+                    <w:sz w:val="22"/>
+                    <w:szCs w:val="22"/>
                   </w:rPr>
-                  <w:t>Sevill</w:t>
+                  <w:t>September</w:t>
                 </w:r>
                 <w:r>
                   <w:rPr>
                     <w:rFonts w:asciiTheme="majorHAnsi" w:hAnsiTheme="majorHAnsi" w:cstheme="majorHAnsi"/>
-                  </w:rPr>
-                  <w:t>e</w:t>
-                </w:r>
-                <w:r>
-                  <w:rPr>
-                    <w:rFonts w:asciiTheme="majorHAnsi" w:hAnsiTheme="majorHAnsi" w:cstheme="majorHAnsi"/>
+                    <w:sz w:val="22"/>
+                    <w:szCs w:val="22"/>
                   </w:rPr>
                   <w:t xml:space="preserve"> </w:t>
                 </w:r>
                 <w:r>
                   <w:rPr>
                     <w:rFonts w:asciiTheme="majorHAnsi" w:hAnsiTheme="majorHAnsi" w:cstheme="majorHAnsi"/>
+                    <w:sz w:val="22"/>
+                    <w:szCs w:val="22"/>
                   </w:rPr>
-                  <w:t>July</w:t>
+                  <w:t>23</w:t>
                 </w:r>
                 <w:r>
                   <w:rPr>
                     <w:rFonts w:asciiTheme="majorHAnsi" w:hAnsiTheme="majorHAnsi" w:cstheme="majorHAnsi"/>
-                  </w:rPr>
-                  <w:t xml:space="preserve"> </w:t>
-                </w:r>
-                <w:r>
-                  <w:rPr>
-                    <w:rFonts w:asciiTheme="majorHAnsi" w:hAnsiTheme="majorHAnsi" w:cstheme="majorHAnsi"/>
-                  </w:rPr>
-                  <w:t>1</w:t>
-                </w:r>
-                <w:r>
-                  <w:rPr>
-                    <w:rFonts w:asciiTheme="majorHAnsi" w:hAnsiTheme="majorHAnsi" w:cstheme="majorHAnsi"/>
+                    <w:sz w:val="22"/>
+                    <w:szCs w:val="22"/>
                   </w:rPr>
                   <w:t xml:space="preserve">, </w:t>
                 </w:r>
@@ -591,6 +896,8 @@
                 <w:r>
                   <w:rPr>
                     <w:rFonts w:asciiTheme="majorHAnsi" w:hAnsiTheme="majorHAnsi" w:cstheme="majorHAnsi"/>
+                    <w:sz w:val="22"/>
+                    <w:szCs w:val="22"/>
                   </w:rPr>
                   <w:t>2025</w:t>
                 </w:r>
@@ -598,12 +905,14 @@
                 <w:r>
                   <w:rPr>
                     <w:rFonts w:asciiTheme="majorHAnsi" w:hAnsiTheme="majorHAnsi" w:cstheme="majorHAnsi"/>
+                    <w:sz w:val="22"/>
+                    <w:szCs w:val="22"/>
                   </w:rPr>
                   <w:t xml:space="preserve"> </w:t>
                 </w:r>
               </w:sdtContent>
             </w:sdt>
-            <w:permEnd w:id="1772436159"/>
+            <w:permEnd w:id="1984581873"/>
           </w:p>
         </w:tc>
       </w:tr>
@@ -613,7 +922,7 @@
     <w:bookmarkEnd w:id="0"/>
     <w:p>
       <w:pPr>
-        <w:pStyle w:val="Heading1"/>
+        <w:pStyle w:val="Ttulo1"/>
         <w:spacing w:before="0"/>
         <w:rPr>
           <w:rFonts w:cstheme="majorHAnsi"/>
@@ -647,7 +956,7 @@
     </w:p>
     <w:p>
       <w:pPr>
-        <w:pStyle w:val="Heading2"/>
+        <w:pStyle w:val="Ttulo2"/>
         <w:rPr>
           <w:rFonts w:cstheme="majorHAnsi"/>
         </w:rPr>
@@ -666,7 +975,7 @@
     </w:p>
     <w:p>
       <w:pPr>
-        <w:pStyle w:val="Heading2"/>
+        <w:pStyle w:val="Ttulo2"/>
         <w:rPr>
           <w:rFonts w:cstheme="majorHAnsi"/>
         </w:rPr>
@@ -685,7 +994,7 @@
     </w:p>
     <w:p>
       <w:pPr>
-        <w:pStyle w:val="Heading2"/>
+        <w:pStyle w:val="Ttulo2"/>
         <w:rPr>
           <w:rFonts w:cstheme="majorHAnsi"/>
         </w:rPr>
@@ -704,7 +1013,7 @@
     </w:p>
     <w:p>
       <w:pPr>
-        <w:pStyle w:val="Heading2"/>
+        <w:pStyle w:val="Ttulo2"/>
         <w:rPr>
           <w:rFonts w:cstheme="majorHAnsi"/>
         </w:rPr>
@@ -723,7 +1032,7 @@
     </w:p>
     <w:p>
       <w:pPr>
-        <w:pStyle w:val="Heading2"/>
+        <w:pStyle w:val="Ttulo2"/>
         <w:rPr>
           <w:rFonts w:cstheme="majorHAnsi"/>
         </w:rPr>
@@ -963,7 +1272,7 @@
     </w:p>
     <w:p>
       <w:pPr>
-        <w:pStyle w:val="Heading1"/>
+        <w:pStyle w:val="Ttulo1"/>
         <w:rPr>
           <w:rFonts w:cstheme="majorHAnsi"/>
         </w:rPr>
@@ -996,7 +1305,7 @@
     </w:p>
     <w:p>
       <w:pPr>
-        <w:pStyle w:val="Heading2"/>
+        <w:pStyle w:val="Ttulo2"/>
         <w:rPr>
           <w:rFonts w:cstheme="majorHAnsi"/>
         </w:rPr>
@@ -2053,7 +2362,7 @@
     </w:p>
     <w:p>
       <w:pPr>
-        <w:pStyle w:val="Heading2"/>
+        <w:pStyle w:val="Ttulo2"/>
         <w:rPr>
           <w:rFonts w:cstheme="majorHAnsi"/>
         </w:rPr>
@@ -2072,7 +2381,7 @@
     </w:p>
     <w:p>
       <w:pPr>
-        <w:pStyle w:val="Heading2"/>
+        <w:pStyle w:val="Ttulo2"/>
         <w:rPr>
           <w:rFonts w:cstheme="majorHAnsi"/>
         </w:rPr>
@@ -2091,7 +2400,7 @@
     </w:p>
     <w:p>
       <w:pPr>
-        <w:pStyle w:val="Heading2"/>
+        <w:pStyle w:val="Ttulo2"/>
         <w:rPr>
           <w:rFonts w:cstheme="majorHAnsi"/>
         </w:rPr>
@@ -2187,7 +2496,7 @@
     </w:p>
     <w:p>
       <w:pPr>
-        <w:pStyle w:val="Heading2"/>
+        <w:pStyle w:val="Ttulo2"/>
         <w:rPr>
           <w:rFonts w:cstheme="majorHAnsi"/>
         </w:rPr>
@@ -2270,7 +2579,7 @@
     </w:p>
     <w:p>
       <w:pPr>
-        <w:pStyle w:val="Heading1"/>
+        <w:pStyle w:val="Ttulo1"/>
         <w:tabs>
           <w:tab w:val="left" w:pos="284"/>
         </w:tabs>
@@ -2306,7 +2615,7 @@
     </w:p>
     <w:p>
       <w:pPr>
-        <w:pStyle w:val="Heading2"/>
+        <w:pStyle w:val="Ttulo2"/>
         <w:rPr>
           <w:rFonts w:cstheme="majorHAnsi"/>
         </w:rPr>
@@ -2325,7 +2634,7 @@
     </w:p>
     <w:p>
       <w:pPr>
-        <w:pStyle w:val="Heading2"/>
+        <w:pStyle w:val="Ttulo2"/>
         <w:rPr>
           <w:rFonts w:cstheme="majorHAnsi"/>
         </w:rPr>
@@ -2698,7 +3007,7 @@
     </w:p>
     <w:p>
       <w:pPr>
-        <w:pStyle w:val="Heading2"/>
+        <w:pStyle w:val="Ttulo2"/>
         <w:rPr>
           <w:rFonts w:cstheme="majorHAnsi"/>
         </w:rPr>
@@ -2725,7 +3034,7 @@
     </w:p>
     <w:p>
       <w:pPr>
-        <w:pStyle w:val="Heading2"/>
+        <w:pStyle w:val="Ttulo2"/>
         <w:rPr>
           <w:rFonts w:cstheme="majorHAnsi"/>
         </w:rPr>
@@ -2744,7 +3053,7 @@
     </w:p>
     <w:p>
       <w:pPr>
-        <w:pStyle w:val="Heading2"/>
+        <w:pStyle w:val="Ttulo2"/>
         <w:rPr>
           <w:rFonts w:cstheme="majorHAnsi"/>
         </w:rPr>
@@ -2807,7 +3116,7 @@
     </w:p>
     <w:p>
       <w:pPr>
-        <w:pStyle w:val="Heading1"/>
+        <w:pStyle w:val="Ttulo1"/>
         <w:tabs>
           <w:tab w:val="left" w:pos="284"/>
         </w:tabs>
@@ -2843,7 +3152,7 @@
     </w:p>
     <w:p>
       <w:pPr>
-        <w:pStyle w:val="Heading2"/>
+        <w:pStyle w:val="Ttulo2"/>
         <w:rPr>
           <w:rFonts w:cstheme="majorHAnsi"/>
         </w:rPr>
@@ -2897,7 +3206,7 @@
     </w:p>
     <w:p>
       <w:pPr>
-        <w:pStyle w:val="Heading2"/>
+        <w:pStyle w:val="Ttulo2"/>
         <w:rPr>
           <w:rFonts w:cstheme="majorHAnsi"/>
         </w:rPr>
@@ -2919,7 +3228,7 @@
     </w:p>
     <w:p>
       <w:pPr>
-        <w:pStyle w:val="Heading2"/>
+        <w:pStyle w:val="Ttulo2"/>
         <w:rPr>
           <w:rFonts w:cstheme="majorHAnsi"/>
         </w:rPr>
@@ -2938,7 +3247,7 @@
     </w:p>
     <w:p>
       <w:pPr>
-        <w:pStyle w:val="Heading2"/>
+        <w:pStyle w:val="Ttulo2"/>
         <w:rPr>
           <w:rFonts w:cstheme="majorHAnsi"/>
         </w:rPr>
@@ -2998,7 +3307,7 @@
     </w:p>
     <w:p>
       <w:pPr>
-        <w:pStyle w:val="Heading2"/>
+        <w:pStyle w:val="Ttulo2"/>
         <w:rPr>
           <w:rFonts w:cstheme="majorHAnsi"/>
         </w:rPr>
@@ -3108,7 +3417,7 @@
     </w:p>
     <w:p>
       <w:pPr>
-        <w:pStyle w:val="Heading1"/>
+        <w:pStyle w:val="Ttulo1"/>
         <w:tabs>
           <w:tab w:val="left" w:pos="284"/>
         </w:tabs>
@@ -3144,7 +3453,7 @@
     </w:p>
     <w:p>
       <w:pPr>
-        <w:pStyle w:val="Heading2"/>
+        <w:pStyle w:val="Ttulo2"/>
         <w:rPr>
           <w:rFonts w:cstheme="majorHAnsi"/>
         </w:rPr>
@@ -3169,7 +3478,7 @@
     </w:p>
     <w:p>
       <w:pPr>
-        <w:pStyle w:val="Heading2"/>
+        <w:pStyle w:val="Ttulo2"/>
         <w:rPr>
           <w:rFonts w:cstheme="majorHAnsi"/>
         </w:rPr>
@@ -3194,7 +3503,7 @@
     </w:p>
     <w:p>
       <w:pPr>
-        <w:pStyle w:val="Heading2"/>
+        <w:pStyle w:val="Ttulo2"/>
         <w:rPr>
           <w:rFonts w:cstheme="majorHAnsi"/>
         </w:rPr>
@@ -3281,7 +3590,7 @@
     </w:p>
     <w:p>
       <w:pPr>
-        <w:pStyle w:val="Heading2"/>
+        <w:pStyle w:val="Ttulo2"/>
         <w:rPr>
           <w:rFonts w:cstheme="majorHAnsi"/>
         </w:rPr>
@@ -3306,7 +3615,7 @@
     </w:p>
     <w:p>
       <w:pPr>
-        <w:pStyle w:val="Heading2"/>
+        <w:pStyle w:val="Ttulo2"/>
         <w:rPr>
           <w:rFonts w:cstheme="majorHAnsi"/>
         </w:rPr>
@@ -3455,7 +3764,7 @@
     </w:p>
     <w:p>
       <w:pPr>
-        <w:pStyle w:val="Heading1"/>
+        <w:pStyle w:val="Ttulo1"/>
         <w:tabs>
           <w:tab w:val="left" w:pos="284"/>
         </w:tabs>
@@ -3491,7 +3800,7 @@
     </w:p>
     <w:p>
       <w:pPr>
-        <w:pStyle w:val="Heading2"/>
+        <w:pStyle w:val="Ttulo2"/>
         <w:rPr>
           <w:rFonts w:cstheme="majorHAnsi"/>
         </w:rPr>
@@ -3705,7 +4014,7 @@
     </w:p>
     <w:p>
       <w:pPr>
-        <w:pStyle w:val="Heading2"/>
+        <w:pStyle w:val="Ttulo2"/>
         <w:rPr>
           <w:rFonts w:cstheme="majorHAnsi"/>
         </w:rPr>
@@ -3730,7 +4039,7 @@
     </w:p>
     <w:p>
       <w:pPr>
-        <w:pStyle w:val="Heading2"/>
+        <w:pStyle w:val="Ttulo2"/>
         <w:rPr>
           <w:rFonts w:cstheme="majorHAnsi"/>
         </w:rPr>
@@ -3755,7 +4064,7 @@
     </w:p>
     <w:p>
       <w:pPr>
-        <w:pStyle w:val="Heading2"/>
+        <w:pStyle w:val="Ttulo2"/>
         <w:rPr>
           <w:rFonts w:cstheme="majorHAnsi"/>
         </w:rPr>
@@ -3780,7 +4089,7 @@
     </w:p>
     <w:p>
       <w:pPr>
-        <w:pStyle w:val="Heading2"/>
+        <w:pStyle w:val="Ttulo2"/>
         <w:rPr>
           <w:rFonts w:cstheme="majorHAnsi"/>
         </w:rPr>
@@ -3835,7 +4144,7 @@
     <w:p/>
     <w:p>
       <w:pPr>
-        <w:pStyle w:val="Heading1"/>
+        <w:pStyle w:val="Ttulo1"/>
         <w:tabs>
           <w:tab w:val="left" w:pos="284"/>
         </w:tabs>
@@ -3871,7 +4180,7 @@
     </w:p>
     <w:p>
       <w:pPr>
-        <w:pStyle w:val="Heading2"/>
+        <w:pStyle w:val="Ttulo2"/>
         <w:rPr>
           <w:rFonts w:cstheme="majorHAnsi"/>
         </w:rPr>
@@ -3896,7 +4205,7 @@
     </w:p>
     <w:p>
       <w:pPr>
-        <w:pStyle w:val="Heading2"/>
+        <w:pStyle w:val="Ttulo2"/>
         <w:rPr>
           <w:rFonts w:cstheme="majorHAnsi"/>
         </w:rPr>
@@ -4318,7 +4627,7 @@
     <w:bookmarkEnd w:id="7"/>
     <w:p>
       <w:pPr>
-        <w:pStyle w:val="Heading2"/>
+        <w:pStyle w:val="Ttulo2"/>
         <w:rPr>
           <w:rFonts w:cstheme="majorHAnsi"/>
         </w:rPr>
@@ -4394,7 +4703,7 @@
     </w:p>
     <w:p>
       <w:pPr>
-        <w:pStyle w:val="Heading2"/>
+        <w:pStyle w:val="Ttulo2"/>
         <w:rPr>
           <w:rFonts w:cstheme="majorHAnsi"/>
         </w:rPr>
@@ -4419,7 +4728,7 @@
     </w:p>
     <w:p>
       <w:pPr>
-        <w:pStyle w:val="Heading2"/>
+        <w:pStyle w:val="Ttulo2"/>
         <w:rPr>
           <w:rFonts w:cstheme="majorHAnsi"/>
         </w:rPr>
@@ -4494,7 +4803,7 @@
     </w:p>
     <w:p>
       <w:pPr>
-        <w:pStyle w:val="Heading1"/>
+        <w:pStyle w:val="Ttulo1"/>
       </w:pPr>
       <w:r>
         <w:lastRenderedPageBreak/>
@@ -4512,7 +4821,7 @@
     </w:p>
     <w:p>
       <w:pPr>
-        <w:pStyle w:val="Heading2"/>
+        <w:pStyle w:val="Ttulo2"/>
         <w:rPr>
           <w:rFonts w:cstheme="majorHAnsi"/>
         </w:rPr>
@@ -4537,7 +4846,7 @@
     </w:p>
     <w:p>
       <w:pPr>
-        <w:pStyle w:val="Heading2"/>
+        <w:pStyle w:val="Ttulo2"/>
         <w:rPr>
           <w:rFonts w:cstheme="majorHAnsi"/>
         </w:rPr>
@@ -4562,7 +4871,7 @@
     </w:p>
     <w:p>
       <w:pPr>
-        <w:pStyle w:val="Heading2"/>
+        <w:pStyle w:val="Ttulo2"/>
         <w:rPr>
           <w:rFonts w:cstheme="majorHAnsi"/>
         </w:rPr>
@@ -4587,7 +4896,7 @@
     </w:p>
     <w:p>
       <w:pPr>
-        <w:pStyle w:val="Heading2"/>
+        <w:pStyle w:val="Ttulo2"/>
         <w:rPr>
           <w:rFonts w:cstheme="majorHAnsi"/>
         </w:rPr>
@@ -4647,7 +4956,7 @@
     </w:p>
     <w:p>
       <w:pPr>
-        <w:pStyle w:val="Heading2"/>
+        <w:pStyle w:val="Ttulo2"/>
         <w:rPr>
           <w:rFonts w:cstheme="majorHAnsi"/>
         </w:rPr>
@@ -4700,7 +5009,7 @@
     </w:p>
     <w:p>
       <w:pPr>
-        <w:pStyle w:val="Heading1"/>
+        <w:pStyle w:val="Ttulo1"/>
         <w:tabs>
           <w:tab w:val="left" w:pos="284"/>
         </w:tabs>
@@ -4736,7 +5045,7 @@
     </w:p>
     <w:p>
       <w:pPr>
-        <w:pStyle w:val="Heading2"/>
+        <w:pStyle w:val="Ttulo2"/>
         <w:rPr>
           <w:rFonts w:cstheme="majorHAnsi"/>
         </w:rPr>
@@ -4761,7 +5070,7 @@
     </w:p>
     <w:p>
       <w:pPr>
-        <w:pStyle w:val="Heading2"/>
+        <w:pStyle w:val="Ttulo2"/>
         <w:rPr>
           <w:rFonts w:cstheme="majorHAnsi"/>
         </w:rPr>
@@ -4786,7 +5095,7 @@
     </w:p>
     <w:p>
       <w:pPr>
-        <w:pStyle w:val="Heading2"/>
+        <w:pStyle w:val="Ttulo2"/>
         <w:rPr>
           <w:rFonts w:cstheme="majorHAnsi"/>
         </w:rPr>
@@ -4811,7 +5120,7 @@
     </w:p>
     <w:p>
       <w:pPr>
-        <w:pStyle w:val="Heading2"/>
+        <w:pStyle w:val="Ttulo2"/>
         <w:rPr>
           <w:rFonts w:cstheme="majorHAnsi"/>
         </w:rPr>
@@ -4836,7 +5145,7 @@
     </w:p>
     <w:p>
       <w:pPr>
-        <w:pStyle w:val="Heading2"/>
+        <w:pStyle w:val="Ttulo2"/>
         <w:rPr>
           <w:rFonts w:cstheme="majorHAnsi"/>
         </w:rPr>
@@ -4924,7 +5233,7 @@
     </w:p>
     <w:p>
       <w:pPr>
-        <w:pStyle w:val="Heading1"/>
+        <w:pStyle w:val="Ttulo1"/>
         <w:tabs>
           <w:tab w:val="left" w:pos="284"/>
         </w:tabs>
@@ -4960,7 +5269,7 @@
     </w:p>
     <w:p>
       <w:pPr>
-        <w:pStyle w:val="Heading2"/>
+        <w:pStyle w:val="Ttulo2"/>
         <w:rPr>
           <w:rFonts w:cstheme="majorHAnsi"/>
         </w:rPr>
@@ -5154,7 +5463,7 @@
     </w:p>
     <w:p>
       <w:pPr>
-        <w:pStyle w:val="Heading2"/>
+        <w:pStyle w:val="Ttulo2"/>
         <w:rPr>
           <w:rFonts w:cstheme="majorHAnsi"/>
         </w:rPr>
@@ -5179,7 +5488,7 @@
     </w:p>
     <w:p>
       <w:pPr>
-        <w:pStyle w:val="Heading2"/>
+        <w:pStyle w:val="Ttulo2"/>
         <w:rPr>
           <w:rFonts w:cstheme="majorHAnsi"/>
         </w:rPr>
@@ -5246,7 +5555,7 @@
     </w:p>
     <w:p>
       <w:pPr>
-        <w:pStyle w:val="Heading2"/>
+        <w:pStyle w:val="Ttulo2"/>
         <w:rPr>
           <w:rFonts w:cstheme="majorHAnsi"/>
         </w:rPr>
@@ -5271,7 +5580,7 @@
     </w:p>
     <w:p>
       <w:pPr>
-        <w:pStyle w:val="Heading2"/>
+        <w:pStyle w:val="Ttulo2"/>
         <w:rPr>
           <w:rFonts w:cstheme="majorHAnsi"/>
         </w:rPr>
@@ -5353,7 +5662,7 @@
     </w:p>
     <w:p>
       <w:pPr>
-        <w:pStyle w:val="Heading1"/>
+        <w:pStyle w:val="Ttulo1"/>
         <w:tabs>
           <w:tab w:val="left" w:pos="284"/>
         </w:tabs>
@@ -5389,7 +5698,7 @@
     </w:p>
     <w:p>
       <w:pPr>
-        <w:pStyle w:val="Heading2"/>
+        <w:pStyle w:val="Ttulo2"/>
         <w:rPr>
           <w:rFonts w:cstheme="majorHAnsi"/>
         </w:rPr>
@@ -5414,7 +5723,7 @@
     </w:p>
     <w:p>
       <w:pPr>
-        <w:pStyle w:val="Heading2"/>
+        <w:pStyle w:val="Ttulo2"/>
         <w:rPr>
           <w:rFonts w:cstheme="majorHAnsi"/>
         </w:rPr>
@@ -5634,7 +5943,7 @@
     </w:p>
     <w:p>
       <w:pPr>
-        <w:pStyle w:val="Heading2"/>
+        <w:pStyle w:val="Ttulo2"/>
         <w:rPr>
           <w:rFonts w:cstheme="majorHAnsi"/>
         </w:rPr>
@@ -6180,7 +6489,7 @@
     </w:p>
     <w:p>
       <w:pPr>
-        <w:pStyle w:val="Heading2"/>
+        <w:pStyle w:val="Ttulo2"/>
         <w:rPr>
           <w:rFonts w:cstheme="majorHAnsi"/>
         </w:rPr>
@@ -6206,7 +6515,7 @@
     </w:p>
     <w:p>
       <w:pPr>
-        <w:pStyle w:val="Heading2"/>
+        <w:pStyle w:val="Ttulo2"/>
         <w:rPr>
           <w:rFonts w:cstheme="majorHAnsi"/>
         </w:rPr>
@@ -6291,7 +6600,7 @@
     </w:p>
     <w:p>
       <w:pPr>
-        <w:pStyle w:val="Heading1"/>
+        <w:pStyle w:val="Ttulo1"/>
         <w:tabs>
           <w:tab w:val="left" w:pos="284"/>
         </w:tabs>
@@ -6327,7 +6636,7 @@
     </w:p>
     <w:p>
       <w:pPr>
-        <w:pStyle w:val="Heading2"/>
+        <w:pStyle w:val="Ttulo2"/>
         <w:rPr>
           <w:rFonts w:cstheme="majorHAnsi"/>
         </w:rPr>
@@ -6352,7 +6661,7 @@
     </w:p>
     <w:p>
       <w:pPr>
-        <w:pStyle w:val="Heading2"/>
+        <w:pStyle w:val="Ttulo2"/>
         <w:rPr>
           <w:rFonts w:cstheme="majorHAnsi"/>
         </w:rPr>
@@ -6377,7 +6686,7 @@
     </w:p>
     <w:p>
       <w:pPr>
-        <w:pStyle w:val="Heading2"/>
+        <w:pStyle w:val="Ttulo2"/>
         <w:rPr>
           <w:rFonts w:cstheme="majorHAnsi"/>
         </w:rPr>
@@ -6402,7 +6711,7 @@
     </w:p>
     <w:p>
       <w:pPr>
-        <w:pStyle w:val="Heading2"/>
+        <w:pStyle w:val="Ttulo2"/>
         <w:rPr>
           <w:rFonts w:cstheme="majorHAnsi"/>
         </w:rPr>
@@ -6462,7 +6771,7 @@
     </w:p>
     <w:p>
       <w:pPr>
-        <w:pStyle w:val="Heading2"/>
+        <w:pStyle w:val="Ttulo2"/>
         <w:rPr>
           <w:rFonts w:cstheme="majorHAnsi"/>
         </w:rPr>
@@ -6577,7 +6886,7 @@
     <w:lvl w:ilvl="0">
       <w:start w:val="1"/>
       <w:numFmt w:val="decimal"/>
-      <w:pStyle w:val="ListNumber"/>
+      <w:pStyle w:val="Listaconnmeros"/>
       <w:lvlText w:val="%1."/>
       <w:lvlJc w:val="left"/>
       <w:pPr>
@@ -6801,7 +7110,7 @@
     <w:lvl w:ilvl="0" w:tplc="391EA46E">
       <w:start w:val="1"/>
       <w:numFmt w:val="decimal"/>
-      <w:pStyle w:val="ListParagraph"/>
+      <w:pStyle w:val="Prrafodelista"/>
       <w:lvlText w:val="%1)"/>
       <w:lvlJc w:val="left"/>
       <w:pPr>
@@ -7705,11 +8014,11 @@
       <w:lang w:val="en-GB"/>
     </w:rPr>
   </w:style>
-  <w:style w:type="paragraph" w:styleId="Heading1">
+  <w:style w:type="paragraph" w:styleId="Ttulo1">
     <w:name w:val="heading 1"/>
     <w:basedOn w:val="Normal"/>
     <w:next w:val="Normal"/>
-    <w:link w:val="Heading1Char"/>
+    <w:link w:val="Ttulo1Car"/>
     <w:uiPriority w:val="9"/>
     <w:qFormat/>
     <w:rsid w:val="005559E5"/>
@@ -7737,11 +8046,11 @@
       <w14:ligatures w14:val="none"/>
     </w:rPr>
   </w:style>
-  <w:style w:type="paragraph" w:styleId="Heading2">
+  <w:style w:type="paragraph" w:styleId="Ttulo2">
     <w:name w:val="heading 2"/>
     <w:basedOn w:val="Normal"/>
     <w:next w:val="Normal"/>
-    <w:link w:val="Heading2Char"/>
+    <w:link w:val="Ttulo2Car"/>
     <w:uiPriority w:val="9"/>
     <w:unhideWhenUsed/>
     <w:qFormat/>
@@ -7765,11 +8074,11 @@
       <w14:ligatures w14:val="none"/>
     </w:rPr>
   </w:style>
-  <w:style w:type="paragraph" w:styleId="Heading3">
+  <w:style w:type="paragraph" w:styleId="Ttulo3">
     <w:name w:val="heading 3"/>
     <w:basedOn w:val="Normal"/>
     <w:next w:val="Normal"/>
-    <w:link w:val="Heading3Char"/>
+    <w:link w:val="Ttulo3Car"/>
     <w:uiPriority w:val="9"/>
     <w:unhideWhenUsed/>
     <w:rsid w:val="00F772E9"/>
@@ -7784,13 +8093,13 @@
       <w:color w:val="1F3763" w:themeColor="accent1" w:themeShade="7F"/>
     </w:rPr>
   </w:style>
-  <w:style w:type="character" w:default="1" w:styleId="DefaultParagraphFont">
+  <w:style w:type="character" w:default="1" w:styleId="Fuentedeprrafopredeter">
     <w:name w:val="Default Paragraph Font"/>
     <w:uiPriority w:val="1"/>
     <w:semiHidden/>
     <w:unhideWhenUsed/>
   </w:style>
-  <w:style w:type="table" w:default="1" w:styleId="TableNormal">
+  <w:style w:type="table" w:default="1" w:styleId="Tablanormal">
     <w:name w:val="Normal Table"/>
     <w:uiPriority w:val="99"/>
     <w:semiHidden/>
@@ -7805,16 +8114,16 @@
       </w:tblCellMar>
     </w:tblPr>
   </w:style>
-  <w:style w:type="numbering" w:default="1" w:styleId="NoList">
+  <w:style w:type="numbering" w:default="1" w:styleId="Sinlista">
     <w:name w:val="No List"/>
     <w:uiPriority w:val="99"/>
     <w:semiHidden/>
     <w:unhideWhenUsed/>
   </w:style>
-  <w:style w:type="character" w:customStyle="1" w:styleId="Heading1Char">
-    <w:name w:val="Heading 1 Char"/>
-    <w:basedOn w:val="DefaultParagraphFont"/>
-    <w:link w:val="Heading1"/>
+  <w:style w:type="character" w:customStyle="1" w:styleId="Ttulo1Car">
+    <w:name w:val="Título 1 Car"/>
+    <w:basedOn w:val="Fuentedeprrafopredeter"/>
+    <w:link w:val="Ttulo1"/>
     <w:uiPriority w:val="9"/>
     <w:rsid w:val="005559E5"/>
     <w:rPr>
@@ -7828,10 +8137,10 @@
       <w14:ligatures w14:val="none"/>
     </w:rPr>
   </w:style>
-  <w:style w:type="character" w:customStyle="1" w:styleId="Heading2Char">
-    <w:name w:val="Heading 2 Char"/>
-    <w:basedOn w:val="DefaultParagraphFont"/>
-    <w:link w:val="Heading2"/>
+  <w:style w:type="character" w:customStyle="1" w:styleId="Ttulo2Car">
+    <w:name w:val="Título 2 Car"/>
+    <w:basedOn w:val="Fuentedeprrafopredeter"/>
+    <w:link w:val="Ttulo2"/>
     <w:uiPriority w:val="9"/>
     <w:rsid w:val="00F772E9"/>
     <w:rPr>
@@ -7870,9 +8179,9 @@
       <w14:ligatures w14:val="none"/>
     </w:rPr>
   </w:style>
-  <w:style w:type="paragraph" w:styleId="ListParagraph">
+  <w:style w:type="paragraph" w:styleId="Prrafodelista">
     <w:name w:val="List Paragraph"/>
-    <w:basedOn w:val="ListNumber"/>
+    <w:basedOn w:val="Listaconnmeros"/>
     <w:uiPriority w:val="34"/>
     <w:rsid w:val="00F772E9"/>
     <w:pPr>
@@ -7891,7 +8200,7 @@
   </w:style>
   <w:style w:type="paragraph" w:customStyle="1" w:styleId="Prrafodesublista">
     <w:name w:val="Párrafo de sublista"/>
-    <w:basedOn w:val="ListParagraph"/>
+    <w:basedOn w:val="Prrafodelista"/>
     <w:qFormat/>
     <w:rsid w:val="00A64124"/>
     <w:pPr>
@@ -7908,7 +8217,7 @@
       <w:rFonts w:eastAsia="Courier New" w:cs="Courier New"/>
     </w:rPr>
   </w:style>
-  <w:style w:type="paragraph" w:styleId="NoSpacing">
+  <w:style w:type="paragraph" w:styleId="Sinespaciado">
     <w:name w:val="No Spacing"/>
     <w:uiPriority w:val="1"/>
     <w:rsid w:val="00F772E9"/>
@@ -7922,9 +8231,9 @@
       <w14:ligatures w14:val="none"/>
     </w:rPr>
   </w:style>
-  <w:style w:type="character" w:styleId="Strong">
+  <w:style w:type="character" w:styleId="Textoennegrita">
     <w:name w:val="Strong"/>
-    <w:basedOn w:val="DefaultParagraphFont"/>
+    <w:basedOn w:val="Fuentedeprrafopredeter"/>
     <w:uiPriority w:val="22"/>
     <w:qFormat/>
     <w:rsid w:val="00F772E9"/>
@@ -7933,9 +8242,9 @@
       <w:bCs/>
     </w:rPr>
   </w:style>
-  <w:style w:type="character" w:styleId="CommentReference">
+  <w:style w:type="character" w:styleId="Refdecomentario">
     <w:name w:val="annotation reference"/>
-    <w:basedOn w:val="DefaultParagraphFont"/>
+    <w:basedOn w:val="Fuentedeprrafopredeter"/>
     <w:uiPriority w:val="99"/>
     <w:semiHidden/>
     <w:unhideWhenUsed/>
@@ -7945,10 +8254,10 @@
       <w:szCs w:val="16"/>
     </w:rPr>
   </w:style>
-  <w:style w:type="paragraph" w:styleId="CommentText">
+  <w:style w:type="paragraph" w:styleId="Textocomentario">
     <w:name w:val="annotation text"/>
     <w:basedOn w:val="Normal"/>
-    <w:link w:val="CommentTextChar"/>
+    <w:link w:val="TextocomentarioCar"/>
     <w:uiPriority w:val="99"/>
     <w:unhideWhenUsed/>
     <w:rsid w:val="00F772E9"/>
@@ -7957,10 +8266,10 @@
       <w:szCs w:val="20"/>
     </w:rPr>
   </w:style>
-  <w:style w:type="character" w:customStyle="1" w:styleId="CommentTextChar">
-    <w:name w:val="Comment Text Char"/>
-    <w:basedOn w:val="DefaultParagraphFont"/>
-    <w:link w:val="CommentText"/>
+  <w:style w:type="character" w:customStyle="1" w:styleId="TextocomentarioCar">
+    <w:name w:val="Texto comentario Car"/>
+    <w:basedOn w:val="Fuentedeprrafopredeter"/>
+    <w:link w:val="Textocomentario"/>
     <w:uiPriority w:val="99"/>
     <w:rsid w:val="00F772E9"/>
     <w:rPr>
@@ -7969,11 +8278,11 @@
       <w:lang w:val="en-GB"/>
     </w:rPr>
   </w:style>
-  <w:style w:type="paragraph" w:styleId="CommentSubject">
+  <w:style w:type="paragraph" w:styleId="Asuntodelcomentario">
     <w:name w:val="annotation subject"/>
     <w:basedOn w:val="Normal"/>
     <w:next w:val="Normal"/>
-    <w:link w:val="CommentSubjectChar"/>
+    <w:link w:val="AsuntodelcomentarioCar"/>
     <w:uiPriority w:val="99"/>
     <w:semiHidden/>
     <w:unhideWhenUsed/>
@@ -7985,10 +8294,10 @@
       <w:szCs w:val="20"/>
     </w:rPr>
   </w:style>
-  <w:style w:type="character" w:customStyle="1" w:styleId="CommentSubjectChar">
-    <w:name w:val="Comment Subject Char"/>
-    <w:basedOn w:val="DefaultParagraphFont"/>
-    <w:link w:val="CommentSubject"/>
+  <w:style w:type="character" w:customStyle="1" w:styleId="AsuntodelcomentarioCar">
+    <w:name w:val="Asunto del comentario Car"/>
+    <w:basedOn w:val="Fuentedeprrafopredeter"/>
+    <w:link w:val="Asuntodelcomentario"/>
     <w:uiPriority w:val="99"/>
     <w:semiHidden/>
     <w:rsid w:val="00F772E9"/>
@@ -8000,9 +8309,9 @@
       <w:lang w:val="en-GB"/>
     </w:rPr>
   </w:style>
-  <w:style w:type="character" w:styleId="PlaceholderText">
+  <w:style w:type="character" w:styleId="Textodelmarcadordeposicin">
     <w:name w:val="Placeholder Text"/>
-    <w:basedOn w:val="DefaultParagraphFont"/>
+    <w:basedOn w:val="Fuentedeprrafopredeter"/>
     <w:uiPriority w:val="99"/>
     <w:semiHidden/>
     <w:rsid w:val="00F772E9"/>
@@ -8010,9 +8319,9 @@
       <w:color w:val="808080"/>
     </w:rPr>
   </w:style>
-  <w:style w:type="character" w:styleId="Hyperlink">
+  <w:style w:type="character" w:styleId="Hipervnculo">
     <w:name w:val="Hyperlink"/>
-    <w:basedOn w:val="DefaultParagraphFont"/>
+    <w:basedOn w:val="Fuentedeprrafopredeter"/>
     <w:uiPriority w:val="99"/>
     <w:unhideWhenUsed/>
     <w:rsid w:val="00F772E9"/>
@@ -8031,10 +8340,10 @@
       <w:spacing w:before="240" w:after="240"/>
     </w:pPr>
   </w:style>
-  <w:style w:type="character" w:customStyle="1" w:styleId="Heading3Char">
-    <w:name w:val="Heading 3 Char"/>
-    <w:basedOn w:val="DefaultParagraphFont"/>
-    <w:link w:val="Heading3"/>
+  <w:style w:type="character" w:customStyle="1" w:styleId="Ttulo3Car">
+    <w:name w:val="Título 3 Car"/>
+    <w:basedOn w:val="Fuentedeprrafopredeter"/>
+    <w:link w:val="Ttulo3"/>
     <w:uiPriority w:val="9"/>
     <w:rsid w:val="00F772E9"/>
     <w:rPr>
@@ -8045,7 +8354,7 @@
       <w:lang w:val="en-GB"/>
     </w:rPr>
   </w:style>
-  <w:style w:type="paragraph" w:styleId="List">
+  <w:style w:type="paragraph" w:styleId="Lista">
     <w:name w:val="List"/>
     <w:basedOn w:val="Normal"/>
     <w:uiPriority w:val="99"/>
@@ -8057,7 +8366,7 @@
       <w:contextualSpacing/>
     </w:pPr>
   </w:style>
-  <w:style w:type="paragraph" w:styleId="ListNumber">
+  <w:style w:type="paragraph" w:styleId="Listaconnmeros">
     <w:name w:val="List Number"/>
     <w:basedOn w:val="Normal"/>
     <w:uiPriority w:val="99"/>
@@ -8073,7 +8382,7 @@
   </w:style>
   <w:style w:type="paragraph" w:customStyle="1" w:styleId="Requirement-Body">
     <w:name w:val="Requirement - Body"/>
-    <w:basedOn w:val="List"/>
+    <w:basedOn w:val="Lista"/>
     <w:qFormat/>
     <w:rsid w:val="0089026D"/>
     <w:pPr>
@@ -8085,7 +8394,7 @@
   </w:style>
   <w:style w:type="paragraph" w:customStyle="1" w:styleId="Requirement-Header">
     <w:name w:val="Requirement - Header"/>
-    <w:basedOn w:val="List"/>
+    <w:basedOn w:val="Lista"/>
     <w:next w:val="Requirement-Body"/>
     <w:qFormat/>
     <w:rsid w:val="002D4E43"/>
@@ -8096,11 +8405,11 @@
       <w:ind w:left="567" w:hanging="567"/>
     </w:pPr>
   </w:style>
-  <w:style w:type="paragraph" w:styleId="Title">
+  <w:style w:type="paragraph" w:styleId="Ttulo">
     <w:name w:val="Title"/>
     <w:basedOn w:val="Normal"/>
     <w:next w:val="Normal"/>
-    <w:link w:val="TitleChar"/>
+    <w:link w:val="TtuloCar"/>
     <w:uiPriority w:val="10"/>
     <w:qFormat/>
     <w:rsid w:val="00F772E9"/>
@@ -8121,10 +8430,10 @@
       <w:szCs w:val="56"/>
     </w:rPr>
   </w:style>
-  <w:style w:type="character" w:customStyle="1" w:styleId="TitleChar">
-    <w:name w:val="Title Char"/>
-    <w:basedOn w:val="DefaultParagraphFont"/>
-    <w:link w:val="Title"/>
+  <w:style w:type="character" w:customStyle="1" w:styleId="TtuloCar">
+    <w:name w:val="Título Car"/>
+    <w:basedOn w:val="Fuentedeprrafopredeter"/>
+    <w:link w:val="Ttulo"/>
     <w:uiPriority w:val="10"/>
     <w:rsid w:val="00F772E9"/>
     <w:rPr>
@@ -8136,9 +8445,9 @@
       <w:lang w:val="en-GB"/>
     </w:rPr>
   </w:style>
-  <w:style w:type="character" w:styleId="Mention">
+  <w:style w:type="character" w:styleId="Mencionar">
     <w:name w:val="Mention"/>
-    <w:basedOn w:val="DefaultParagraphFont"/>
+    <w:basedOn w:val="Fuentedeprrafopredeter"/>
     <w:uiPriority w:val="99"/>
     <w:unhideWhenUsed/>
     <w:rsid w:val="00F772E9"/>
@@ -8175,7 +8484,7 @@
           </w:pPr>
           <w:r>
             <w:rPr>
-              <w:rStyle w:val="PlaceholderText"/>
+              <w:rStyle w:val="Textodelmarcadordeposicin"/>
             </w:rPr>
             <w:t>Haga clic o pulse aquí para escribir texto.</w:t>
           </w:r>
@@ -8204,36 +8513,7 @@
           </w:pPr>
           <w:r>
             <w:rPr>
-              <w:rStyle w:val="PlaceholderText"/>
-            </w:rPr>
-            <w:t>Haga clic o pulse aquí para escribir texto.</w:t>
-          </w:r>
-        </w:p>
-      </w:docPartBody>
-    </w:docPart>
-    <w:docPart>
-      <w:docPartPr>
-        <w:name w:val="34140033D5D441128576A883580191A3"/>
-        <w:category>
-          <w:name w:val="General"/>
-          <w:gallery w:val="placeholder"/>
-        </w:category>
-        <w:types>
-          <w:type w:val="bbPlcHdr"/>
-        </w:types>
-        <w:behaviors>
-          <w:behavior w:val="content"/>
-        </w:behaviors>
-        <w:guid w:val="{2425AF1E-EDF0-45CC-AAC3-87FD5354294F}"/>
-      </w:docPartPr>
-      <w:docPartBody>
-        <w:p>
-          <w:pPr>
-            <w:pStyle w:val="34140033D5D441128576A883580191A3"/>
-          </w:pPr>
-          <w:r>
-            <w:rPr>
-              <w:rStyle w:val="PlaceholderText"/>
+              <w:rStyle w:val="Textodelmarcadordeposicin"/>
             </w:rPr>
             <w:t>Haga clic o pulse aquí para escribir texto.</w:t>
           </w:r>
@@ -8262,7 +8542,7 @@
           </w:pPr>
           <w:r>
             <w:rPr>
-              <w:rStyle w:val="PlaceholderText"/>
+              <w:rStyle w:val="Textodelmarcadordeposicin"/>
             </w:rPr>
             <w:t>Haga clic o pulse aquí para escribir texto.</w:t>
           </w:r>
@@ -8291,7 +8571,7 @@
           </w:pPr>
           <w:r>
             <w:rPr>
-              <w:rStyle w:val="PlaceholderText"/>
+              <w:rStyle w:val="Textodelmarcadordeposicin"/>
             </w:rPr>
             <w:t>Haga clic o pulse aquí para escribir texto.</w:t>
           </w:r>
@@ -8320,7 +8600,7 @@
           </w:pPr>
           <w:r>
             <w:rPr>
-              <w:rStyle w:val="PlaceholderText"/>
+              <w:rStyle w:val="Textodelmarcadordeposicin"/>
             </w:rPr>
             <w:t>Haga clic o pulse aquí para escribir texto.</w:t>
           </w:r>
@@ -8349,7 +8629,7 @@
           </w:pPr>
           <w:r>
             <w:rPr>
-              <w:rStyle w:val="PlaceholderText"/>
+              <w:rStyle w:val="Textodelmarcadordeposicin"/>
             </w:rPr>
             <w:t>Haga clic o pulse aquí para escribir texto.</w:t>
           </w:r>
@@ -8378,7 +8658,7 @@
           </w:pPr>
           <w:r>
             <w:rPr>
-              <w:rStyle w:val="PlaceholderText"/>
+              <w:rStyle w:val="Textodelmarcadordeposicin"/>
             </w:rPr>
             <w:t>Haga clic o pulse aquí para escribir texto.</w:t>
           </w:r>
@@ -8407,7 +8687,7 @@
           </w:pPr>
           <w:r>
             <w:rPr>
-              <w:rStyle w:val="PlaceholderText"/>
+              <w:rStyle w:val="Textodelmarcadordeposicin"/>
             </w:rPr>
             <w:t>Haga clic o pulse aquí para escribir texto.</w:t>
           </w:r>
@@ -8436,7 +8716,7 @@
           </w:pPr>
           <w:r>
             <w:rPr>
-              <w:rStyle w:val="PlaceholderText"/>
+              <w:rStyle w:val="Textodelmarcadordeposicin"/>
             </w:rPr>
             <w:t>Haga clic o pulse aquí para escribir texto.</w:t>
           </w:r>
@@ -8465,7 +8745,7 @@
           </w:pPr>
           <w:r>
             <w:rPr>
-              <w:rStyle w:val="PlaceholderText"/>
+              <w:rStyle w:val="Textodelmarcadordeposicin"/>
             </w:rPr>
             <w:t>Haga clic o pulse aquí para escribir texto.</w:t>
           </w:r>
@@ -8494,7 +8774,7 @@
           </w:pPr>
           <w:r>
             <w:rPr>
-              <w:rStyle w:val="PlaceholderText"/>
+              <w:rStyle w:val="Textodelmarcadordeposicin"/>
             </w:rPr>
             <w:t>Haga clic o pulse aquí para escribir texto.</w:t>
           </w:r>
@@ -8523,7 +8803,7 @@
           </w:pPr>
           <w:r>
             <w:rPr>
-              <w:rStyle w:val="PlaceholderText"/>
+              <w:rStyle w:val="Textodelmarcadordeposicin"/>
             </w:rPr>
             <w:t>Haga clic o pulse aquí para escribir texto.</w:t>
           </w:r>
@@ -8552,7 +8832,7 @@
           </w:pPr>
           <w:r>
             <w:rPr>
-              <w:rStyle w:val="PlaceholderText"/>
+              <w:rStyle w:val="Textodelmarcadordeposicin"/>
             </w:rPr>
             <w:t>Haga clic o pulse aquí para escribir texto.</w:t>
           </w:r>
@@ -8581,7 +8861,7 @@
           </w:pPr>
           <w:r>
             <w:rPr>
-              <w:rStyle w:val="PlaceholderText"/>
+              <w:rStyle w:val="Textodelmarcadordeposicin"/>
             </w:rPr>
             <w:t>Haga clic o pulse aquí para escribir texto.</w:t>
           </w:r>
@@ -8610,7 +8890,7 @@
           </w:pPr>
           <w:r>
             <w:rPr>
-              <w:rStyle w:val="PlaceholderText"/>
+              <w:rStyle w:val="Textodelmarcadordeposicin"/>
             </w:rPr>
             <w:t>Haga clic o pulse aquí para escribir texto.</w:t>
           </w:r>
@@ -8639,7 +8919,7 @@
           </w:pPr>
           <w:r>
             <w:rPr>
-              <w:rStyle w:val="PlaceholderText"/>
+              <w:rStyle w:val="Textodelmarcadordeposicin"/>
             </w:rPr>
             <w:t>Haga clic o pulse aquí para escribir texto.</w:t>
           </w:r>
@@ -8668,7 +8948,7 @@
           </w:pPr>
           <w:r>
             <w:rPr>
-              <w:rStyle w:val="PlaceholderText"/>
+              <w:rStyle w:val="Textodelmarcadordeposicin"/>
             </w:rPr>
             <w:t>Haga clic o pulse aquí para escribir texto.</w:t>
           </w:r>
@@ -8697,7 +8977,7 @@
           </w:pPr>
           <w:r>
             <w:rPr>
-              <w:rStyle w:val="PlaceholderText"/>
+              <w:rStyle w:val="Textodelmarcadordeposicin"/>
             </w:rPr>
             <w:t>Haga clic o pulse aquí para escribir texto.</w:t>
           </w:r>
@@ -8726,7 +9006,7 @@
           </w:pPr>
           <w:r>
             <w:rPr>
-              <w:rStyle w:val="PlaceholderText"/>
+              <w:rStyle w:val="Textodelmarcadordeposicin"/>
             </w:rPr>
             <w:t>Haga clic o pulse aquí para escribir texto.</w:t>
           </w:r>
@@ -8755,7 +9035,7 @@
           </w:pPr>
           <w:r>
             <w:rPr>
-              <w:rStyle w:val="PlaceholderText"/>
+              <w:rStyle w:val="Textodelmarcadordeposicin"/>
             </w:rPr>
             <w:t>Haga clic o pulse aquí para escribir texto.</w:t>
           </w:r>
@@ -8784,7 +9064,7 @@
           </w:pPr>
           <w:r>
             <w:rPr>
-              <w:rStyle w:val="PlaceholderText"/>
+              <w:rStyle w:val="Textodelmarcadordeposicin"/>
             </w:rPr>
             <w:t>Haga clic o pulse aquí para escribir texto.</w:t>
           </w:r>
@@ -8813,7 +9093,7 @@
           </w:pPr>
           <w:r>
             <w:rPr>
-              <w:rStyle w:val="PlaceholderText"/>
+              <w:rStyle w:val="Textodelmarcadordeposicin"/>
             </w:rPr>
             <w:t>Haga clic o pulse aquí para escribir texto.</w:t>
           </w:r>
@@ -8842,7 +9122,7 @@
           </w:pPr>
           <w:r>
             <w:rPr>
-              <w:rStyle w:val="PlaceholderText"/>
+              <w:rStyle w:val="Textodelmarcadordeposicin"/>
             </w:rPr>
             <w:t>Haga clic o pulse aquí para escribir texto.</w:t>
           </w:r>
@@ -8871,7 +9151,7 @@
           </w:pPr>
           <w:r>
             <w:rPr>
-              <w:rStyle w:val="PlaceholderText"/>
+              <w:rStyle w:val="Textodelmarcadordeposicin"/>
             </w:rPr>
             <w:t>Haga clic o pulse aquí para escribir texto.</w:t>
           </w:r>
@@ -8900,7 +9180,7 @@
           </w:pPr>
           <w:r>
             <w:rPr>
-              <w:rStyle w:val="PlaceholderText"/>
+              <w:rStyle w:val="Textodelmarcadordeposicin"/>
             </w:rPr>
             <w:t>Haga clic o pulse aquí para escribir texto.</w:t>
           </w:r>
@@ -8929,7 +9209,7 @@
           </w:pPr>
           <w:r>
             <w:rPr>
-              <w:rStyle w:val="PlaceholderText"/>
+              <w:rStyle w:val="Textodelmarcadordeposicin"/>
             </w:rPr>
             <w:t>Haga clic o pulse aquí para escribir texto.</w:t>
           </w:r>
@@ -8958,7 +9238,7 @@
           </w:pPr>
           <w:r>
             <w:rPr>
-              <w:rStyle w:val="PlaceholderText"/>
+              <w:rStyle w:val="Textodelmarcadordeposicin"/>
             </w:rPr>
             <w:t>Haga clic o pulse aquí para escribir texto.</w:t>
           </w:r>
@@ -8987,7 +9267,7 @@
           </w:pPr>
           <w:r>
             <w:rPr>
-              <w:rStyle w:val="PlaceholderText"/>
+              <w:rStyle w:val="Textodelmarcadordeposicin"/>
             </w:rPr>
             <w:t>Haga clic o pulse aquí para escribir texto.</w:t>
           </w:r>
@@ -9016,7 +9296,7 @@
           </w:pPr>
           <w:r>
             <w:rPr>
-              <w:rStyle w:val="PlaceholderText"/>
+              <w:rStyle w:val="Textodelmarcadordeposicin"/>
             </w:rPr>
             <w:t>Haga clic o pulse aquí para escribir texto.</w:t>
           </w:r>
@@ -9045,7 +9325,7 @@
           </w:pPr>
           <w:r>
             <w:rPr>
-              <w:rStyle w:val="PlaceholderText"/>
+              <w:rStyle w:val="Textodelmarcadordeposicin"/>
             </w:rPr>
             <w:t>Haga clic o pulse aquí para escribir texto.</w:t>
           </w:r>
@@ -9074,7 +9354,7 @@
           </w:pPr>
           <w:r>
             <w:rPr>
-              <w:rStyle w:val="PlaceholderText"/>
+              <w:rStyle w:val="Textodelmarcadordeposicin"/>
             </w:rPr>
             <w:t>Haga clic o pulse aquí para escribir texto.</w:t>
           </w:r>
@@ -9103,7 +9383,7 @@
           </w:pPr>
           <w:r>
             <w:rPr>
-              <w:rStyle w:val="PlaceholderText"/>
+              <w:rStyle w:val="Textodelmarcadordeposicin"/>
             </w:rPr>
             <w:t>Haga clic o pulse aquí para escribir texto.</w:t>
           </w:r>
@@ -9132,7 +9412,7 @@
           </w:pPr>
           <w:r>
             <w:rPr>
-              <w:rStyle w:val="PlaceholderText"/>
+              <w:rStyle w:val="Textodelmarcadordeposicin"/>
             </w:rPr>
             <w:t>Haga clic o pulse aquí para escribir texto.</w:t>
           </w:r>
@@ -9161,7 +9441,7 @@
           </w:pPr>
           <w:r>
             <w:rPr>
-              <w:rStyle w:val="PlaceholderText"/>
+              <w:rStyle w:val="Textodelmarcadordeposicin"/>
             </w:rPr>
             <w:t>Haga clic o pulse aquí para escribir texto.</w:t>
           </w:r>
@@ -9190,7 +9470,7 @@
           </w:pPr>
           <w:r>
             <w:rPr>
-              <w:rStyle w:val="PlaceholderText"/>
+              <w:rStyle w:val="Textodelmarcadordeposicin"/>
             </w:rPr>
             <w:t>Haga clic o pulse aquí para escribir texto.</w:t>
           </w:r>
@@ -9219,7 +9499,7 @@
           </w:pPr>
           <w:r>
             <w:rPr>
-              <w:rStyle w:val="PlaceholderText"/>
+              <w:rStyle w:val="Textodelmarcadordeposicin"/>
             </w:rPr>
             <w:t>Haga clic o pulse aquí para escribir texto.</w:t>
           </w:r>
@@ -9248,7 +9528,7 @@
           </w:pPr>
           <w:r>
             <w:rPr>
-              <w:rStyle w:val="PlaceholderText"/>
+              <w:rStyle w:val="Textodelmarcadordeposicin"/>
             </w:rPr>
             <w:t>Haga clic o pulse aquí para escribir texto.</w:t>
           </w:r>
@@ -9277,7 +9557,7 @@
           </w:pPr>
           <w:r>
             <w:rPr>
-              <w:rStyle w:val="PlaceholderText"/>
+              <w:rStyle w:val="Textodelmarcadordeposicin"/>
             </w:rPr>
             <w:t>Haga clic o pulse aquí para escribir texto.</w:t>
           </w:r>
@@ -9306,7 +9586,7 @@
           </w:pPr>
           <w:r>
             <w:rPr>
-              <w:rStyle w:val="PlaceholderText"/>
+              <w:rStyle w:val="Textodelmarcadordeposicin"/>
             </w:rPr>
             <w:t>Haga clic o pulse aquí para escribir texto.</w:t>
           </w:r>
@@ -9335,7 +9615,7 @@
           </w:pPr>
           <w:r>
             <w:rPr>
-              <w:rStyle w:val="PlaceholderText"/>
+              <w:rStyle w:val="Textodelmarcadordeposicin"/>
             </w:rPr>
             <w:t>Haga clic o pulse aquí para escribir texto.</w:t>
           </w:r>
@@ -9364,7 +9644,7 @@
           </w:pPr>
           <w:r>
             <w:rPr>
-              <w:rStyle w:val="PlaceholderText"/>
+              <w:rStyle w:val="Textodelmarcadordeposicin"/>
             </w:rPr>
             <w:t>Haga clic o pulse aquí para escribir texto.</w:t>
           </w:r>
@@ -9393,7 +9673,7 @@
           </w:pPr>
           <w:r>
             <w:rPr>
-              <w:rStyle w:val="PlaceholderText"/>
+              <w:rStyle w:val="Textodelmarcadordeposicin"/>
             </w:rPr>
             <w:t>Haga clic o pulse aquí para escribir texto.</w:t>
           </w:r>
@@ -9422,7 +9702,7 @@
           </w:pPr>
           <w:r>
             <w:rPr>
-              <w:rStyle w:val="PlaceholderText"/>
+              <w:rStyle w:val="Textodelmarcadordeposicin"/>
             </w:rPr>
             <w:t>Haga clic o pulse aquí para escribir texto.</w:t>
           </w:r>
@@ -9451,7 +9731,7 @@
           </w:pPr>
           <w:r>
             <w:rPr>
-              <w:rStyle w:val="PlaceholderText"/>
+              <w:rStyle w:val="Textodelmarcadordeposicin"/>
             </w:rPr>
             <w:t>Haga clic o pulse aquí para escribir texto.</w:t>
           </w:r>
@@ -9480,7 +9760,7 @@
           </w:pPr>
           <w:r>
             <w:rPr>
-              <w:rStyle w:val="PlaceholderText"/>
+              <w:rStyle w:val="Textodelmarcadordeposicin"/>
             </w:rPr>
             <w:t>Haga clic o pulse aquí para escribir texto.</w:t>
           </w:r>
@@ -9509,7 +9789,7 @@
           </w:pPr>
           <w:r>
             <w:rPr>
-              <w:rStyle w:val="PlaceholderText"/>
+              <w:rStyle w:val="Textodelmarcadordeposicin"/>
             </w:rPr>
             <w:t>Haga clic o pulse aquí para escribir texto.</w:t>
           </w:r>
@@ -9538,7 +9818,7 @@
           </w:pPr>
           <w:r>
             <w:rPr>
-              <w:rStyle w:val="PlaceholderText"/>
+              <w:rStyle w:val="Textodelmarcadordeposicin"/>
             </w:rPr>
             <w:t>Haga clic o pulse aquí para escribir texto.</w:t>
           </w:r>
@@ -9567,7 +9847,7 @@
           </w:pPr>
           <w:r>
             <w:rPr>
-              <w:rStyle w:val="PlaceholderText"/>
+              <w:rStyle w:val="Textodelmarcadordeposicin"/>
             </w:rPr>
             <w:t>Haga clic o pulse aquí para escribir texto.</w:t>
           </w:r>
@@ -9596,7 +9876,7 @@
           </w:pPr>
           <w:r>
             <w:rPr>
-              <w:rStyle w:val="PlaceholderText"/>
+              <w:rStyle w:val="Textodelmarcadordeposicin"/>
             </w:rPr>
             <w:t>Haga clic o pulse aquí para escribir texto.</w:t>
           </w:r>
@@ -9625,7 +9905,7 @@
           </w:pPr>
           <w:r>
             <w:rPr>
-              <w:rStyle w:val="PlaceholderText"/>
+              <w:rStyle w:val="Textodelmarcadordeposicin"/>
             </w:rPr>
             <w:t>Haga clic o pulse aquí para escribir texto.</w:t>
           </w:r>
@@ -9654,7 +9934,7 @@
           </w:pPr>
           <w:r>
             <w:rPr>
-              <w:rStyle w:val="PlaceholderText"/>
+              <w:rStyle w:val="Textodelmarcadordeposicin"/>
             </w:rPr>
             <w:t>Haga clic o pulse aquí para escribir texto.</w:t>
           </w:r>
@@ -9683,7 +9963,7 @@
           </w:pPr>
           <w:r>
             <w:rPr>
-              <w:rStyle w:val="PlaceholderText"/>
+              <w:rStyle w:val="Textodelmarcadordeposicin"/>
             </w:rPr>
             <w:t>Haga clic o pulse aquí para escribir texto.</w:t>
           </w:r>
@@ -9712,7 +9992,7 @@
           </w:pPr>
           <w:r>
             <w:rPr>
-              <w:rStyle w:val="PlaceholderText"/>
+              <w:rStyle w:val="Textodelmarcadordeposicin"/>
             </w:rPr>
             <w:t>Haga clic o pulse aquí para escribir texto.</w:t>
           </w:r>
@@ -9741,7 +10021,123 @@
           </w:pPr>
           <w:r>
             <w:rPr>
-              <w:rStyle w:val="PlaceholderText"/>
+              <w:rStyle w:val="Textodelmarcadordeposicin"/>
+            </w:rPr>
+            <w:t>Haga clic o pulse aquí para escribir texto.</w:t>
+          </w:r>
+        </w:p>
+      </w:docPartBody>
+    </w:docPart>
+    <w:docPart>
+      <w:docPartPr>
+        <w:name w:val="3C949CD9E779494CAD04E52897CE4898"/>
+        <w:category>
+          <w:name w:val="General"/>
+          <w:gallery w:val="placeholder"/>
+        </w:category>
+        <w:types>
+          <w:type w:val="bbPlcHdr"/>
+        </w:types>
+        <w:behaviors>
+          <w:behavior w:val="content"/>
+        </w:behaviors>
+        <w:guid w:val="{2C3FEAA3-C21E-4A28-AA96-0E9FBC4A8A67}"/>
+      </w:docPartPr>
+      <w:docPartBody>
+        <w:p>
+          <w:pPr>
+            <w:pStyle w:val="3C949CD9E779494CAD04E52897CE4898"/>
+          </w:pPr>
+          <w:r>
+            <w:rPr>
+              <w:rStyle w:val="Textodelmarcadordeposicin"/>
+            </w:rPr>
+            <w:t>Haga clic o pulse aquí para escribir texto.</w:t>
+          </w:r>
+        </w:p>
+      </w:docPartBody>
+    </w:docPart>
+    <w:docPart>
+      <w:docPartPr>
+        <w:name w:val="515AB2AE99684A2C969523166D8C4FE4"/>
+        <w:category>
+          <w:name w:val="General"/>
+          <w:gallery w:val="placeholder"/>
+        </w:category>
+        <w:types>
+          <w:type w:val="bbPlcHdr"/>
+        </w:types>
+        <w:behaviors>
+          <w:behavior w:val="content"/>
+        </w:behaviors>
+        <w:guid w:val="{9E539FEE-58A4-4CAB-B898-06FF7BBD6F50}"/>
+      </w:docPartPr>
+      <w:docPartBody>
+        <w:p>
+          <w:pPr>
+            <w:pStyle w:val="515AB2AE99684A2C969523166D8C4FE4"/>
+          </w:pPr>
+          <w:r>
+            <w:rPr>
+              <w:rStyle w:val="Textodelmarcadordeposicin"/>
+            </w:rPr>
+            <w:t>Haga clic o pulse aquí para escribir texto.</w:t>
+          </w:r>
+        </w:p>
+      </w:docPartBody>
+    </w:docPart>
+    <w:docPart>
+      <w:docPartPr>
+        <w:name w:val="4D3FFFA6C78C48998D855518284CAF08"/>
+        <w:category>
+          <w:name w:val="General"/>
+          <w:gallery w:val="placeholder"/>
+        </w:category>
+        <w:types>
+          <w:type w:val="bbPlcHdr"/>
+        </w:types>
+        <w:behaviors>
+          <w:behavior w:val="content"/>
+        </w:behaviors>
+        <w:guid w:val="{606C55F1-E98A-4453-9E4B-1015F0226749}"/>
+      </w:docPartPr>
+      <w:docPartBody>
+        <w:p>
+          <w:pPr>
+            <w:pStyle w:val="4D3FFFA6C78C48998D855518284CAF08"/>
+          </w:pPr>
+          <w:r>
+            <w:rPr>
+              <w:rStyle w:val="Textodelmarcadordeposicin"/>
+            </w:rPr>
+            <w:t>Haga clic o pulse aquí para escribir texto.</w:t>
+          </w:r>
+        </w:p>
+      </w:docPartBody>
+    </w:docPart>
+    <w:docPart>
+      <w:docPartPr>
+        <w:name w:val="0C147BA133254CC8B9ECF4CCB4719375"/>
+        <w:category>
+          <w:name w:val="General"/>
+          <w:gallery w:val="placeholder"/>
+        </w:category>
+        <w:types>
+          <w:type w:val="bbPlcHdr"/>
+        </w:types>
+        <w:behaviors>
+          <w:behavior w:val="content"/>
+        </w:behaviors>
+        <w:guid w:val="{86A00D6E-7C9B-406F-B92D-8D0783F0859F}"/>
+      </w:docPartPr>
+      <w:docPartBody>
+        <w:p>
+          <w:pPr>
+            <w:pStyle w:val="0C147BA133254CC8B9ECF4CCB4719375"/>
+          </w:pPr>
+          <w:r>
+            <w:rPr>
+              <w:rStyle w:val="Textodelmarcadordeposicin"/>
             </w:rPr>
             <w:t>Haga clic o pulse aquí para escribir texto.</w:t>
           </w:r>
@@ -9787,7 +10183,7 @@
     <w:charset w:val="00"/>
     <w:family w:val="swiss"/>
     <w:pitch w:val="variable"/>
-    <w:sig w:usb0="E4002EFF" w:usb1="C000247B" w:usb2="00000009" w:usb3="00000000" w:csb0="000001FF" w:csb1="00000000"/>
+    <w:sig w:usb0="E4002EFF" w:usb1="C200247B" w:usb2="00000009" w:usb3="00000000" w:csb0="000001FF" w:csb1="00000000"/>
   </w:font>
   <w:font w:name="Arial">
     <w:panose1 w:val="020B0604020202020204"/>
@@ -9801,7 +10197,7 @@
     <w:charset w:val="00"/>
     <w:family w:val="swiss"/>
     <w:pitch w:val="variable"/>
-    <w:sig w:usb0="E4002EFF" w:usb1="C000247B" w:usb2="00000009" w:usb3="00000000" w:csb0="000001FF" w:csb1="00000000"/>
+    <w:sig w:usb0="E4002EFF" w:usb1="C200247B" w:usb2="00000009" w:usb3="00000000" w:csb0="000001FF" w:csb1="00000000"/>
   </w:font>
   <w:font w:name="Yu Gothic Light">
     <w:altName w:val="游ゴシック Light"/>
@@ -9885,10 +10281,14 @@
     <w:rsid w:val="001F6F40"/>
     <w:rsid w:val="00260AAC"/>
     <w:rsid w:val="002C3D2F"/>
+    <w:rsid w:val="002F355E"/>
     <w:rsid w:val="00336824"/>
     <w:rsid w:val="0034767C"/>
     <w:rsid w:val="00360B45"/>
     <w:rsid w:val="00364D10"/>
+    <w:rsid w:val="00374A16"/>
+    <w:rsid w:val="003846F1"/>
+    <w:rsid w:val="00390A08"/>
     <w:rsid w:val="003B5C99"/>
     <w:rsid w:val="003C317A"/>
     <w:rsid w:val="0040200D"/>
@@ -9917,6 +10317,7 @@
     <w:rsid w:val="00802250"/>
     <w:rsid w:val="00810BC1"/>
     <w:rsid w:val="0082287A"/>
+    <w:rsid w:val="0088579E"/>
     <w:rsid w:val="0089033A"/>
     <w:rsid w:val="008B1087"/>
     <w:rsid w:val="008B2B2C"/>
@@ -9924,6 +10325,8 @@
     <w:rsid w:val="0093034B"/>
     <w:rsid w:val="00946AA5"/>
     <w:rsid w:val="00953D97"/>
+    <w:rsid w:val="00982EE4"/>
+    <w:rsid w:val="009A02F6"/>
     <w:rsid w:val="009F61B1"/>
     <w:rsid w:val="00A011E1"/>
     <w:rsid w:val="00A04483"/>
@@ -9937,6 +10340,7 @@
     <w:rsid w:val="00C02278"/>
     <w:rsid w:val="00C17266"/>
     <w:rsid w:val="00C63AB0"/>
+    <w:rsid w:val="00C64257"/>
     <w:rsid w:val="00C9535D"/>
     <w:rsid w:val="00CB4E7F"/>
     <w:rsid w:val="00CC69E2"/>
@@ -9972,8 +10376,8 @@
   </m:mathPr>
   <w:themeFontLang w:val="es-ES" w:eastAsia="ja-JP" w:bidi="ar-SA"/>
   <w:clrSchemeMapping w:bg1="light1" w:t1="dark1" w:bg2="light2" w:t2="dark2" w:accent1="accent1" w:accent2="accent2" w:accent3="accent3" w:accent4="accent4" w:accent5="accent5" w:accent6="accent6" w:hyperlink="hyperlink" w:followedHyperlink="followedHyperlink"/>
-  <w:decimalSymbol w:val=","/>
-  <w:listSeparator w:val=";"/>
+  <w:decimalSymbol w:val="."/>
+  <w:listSeparator w:val=","/>
   <w15:chartTrackingRefBased/>
 </w:settings>
 </file>
@@ -10379,13 +10783,13 @@
     <w:name w:val="Normal"/>
     <w:qFormat/>
   </w:style>
-  <w:style w:type="character" w:default="1" w:styleId="DefaultParagraphFont">
+  <w:style w:type="character" w:default="1" w:styleId="Fuentedeprrafopredeter">
     <w:name w:val="Default Paragraph Font"/>
     <w:uiPriority w:val="1"/>
     <w:semiHidden/>
     <w:unhideWhenUsed/>
   </w:style>
-  <w:style w:type="table" w:default="1" w:styleId="TableNormal">
+  <w:style w:type="table" w:default="1" w:styleId="Tablanormal">
     <w:name w:val="Normal Table"/>
     <w:uiPriority w:val="99"/>
     <w:semiHidden/>
@@ -10400,18 +10804,18 @@
       </w:tblCellMar>
     </w:tblPr>
   </w:style>
-  <w:style w:type="numbering" w:default="1" w:styleId="NoList">
+  <w:style w:type="numbering" w:default="1" w:styleId="Sinlista">
     <w:name w:val="No List"/>
     <w:uiPriority w:val="99"/>
     <w:semiHidden/>
     <w:unhideWhenUsed/>
   </w:style>
-  <w:style w:type="character" w:styleId="PlaceholderText">
+  <w:style w:type="character" w:styleId="Textodelmarcadordeposicin">
     <w:name w:val="Placeholder Text"/>
-    <w:basedOn w:val="DefaultParagraphFont"/>
+    <w:basedOn w:val="Fuentedeprrafopredeter"/>
     <w:uiPriority w:val="99"/>
     <w:semiHidden/>
-    <w:rsid w:val="00B72082"/>
+    <w:rsid w:val="00C64257"/>
     <w:rPr>
       <w:color w:val="808080"/>
     </w:rPr>
@@ -11277,6 +11681,426 @@
     <w:rPr>
       <w:sz w:val="24"/>
       <w:szCs w:val="24"/>
+    </w:rPr>
+  </w:style>
+  <w:style w:type="paragraph" w:customStyle="1" w:styleId="48820804733F4D6CBAD5D6DEB0394BE5">
+    <w:name w:val="48820804733F4D6CBAD5D6DEB0394BE5"/>
+    <w:rsid w:val="0088579E"/>
+    <w:pPr>
+      <w:spacing w:line="278" w:lineRule="auto"/>
+    </w:pPr>
+    <w:rPr>
+      <w:sz w:val="24"/>
+      <w:szCs w:val="24"/>
+      <w:lang w:val="en-GB" w:eastAsia="en-GB"/>
+    </w:rPr>
+  </w:style>
+  <w:style w:type="paragraph" w:customStyle="1" w:styleId="9A52937E3F7540D3BC000D37697B300A">
+    <w:name w:val="9A52937E3F7540D3BC000D37697B300A"/>
+    <w:rsid w:val="0088579E"/>
+    <w:pPr>
+      <w:spacing w:line="278" w:lineRule="auto"/>
+    </w:pPr>
+    <w:rPr>
+      <w:sz w:val="24"/>
+      <w:szCs w:val="24"/>
+      <w:lang w:val="en-GB" w:eastAsia="en-GB"/>
+    </w:rPr>
+  </w:style>
+  <w:style w:type="paragraph" w:customStyle="1" w:styleId="06EBC536C342424AAFBADD9D85A86A61">
+    <w:name w:val="06EBC536C342424AAFBADD9D85A86A61"/>
+    <w:rsid w:val="0088579E"/>
+    <w:pPr>
+      <w:spacing w:line="278" w:lineRule="auto"/>
+    </w:pPr>
+    <w:rPr>
+      <w:sz w:val="24"/>
+      <w:szCs w:val="24"/>
+      <w:lang w:val="en-GB" w:eastAsia="en-GB"/>
+    </w:rPr>
+  </w:style>
+  <w:style w:type="paragraph" w:customStyle="1" w:styleId="BB9E763A9D724ECF886DD6537FF0C7B8">
+    <w:name w:val="BB9E763A9D724ECF886DD6537FF0C7B8"/>
+    <w:rsid w:val="0088579E"/>
+    <w:pPr>
+      <w:spacing w:line="278" w:lineRule="auto"/>
+    </w:pPr>
+    <w:rPr>
+      <w:sz w:val="24"/>
+      <w:szCs w:val="24"/>
+      <w:lang w:val="en-GB" w:eastAsia="en-GB"/>
+    </w:rPr>
+  </w:style>
+  <w:style w:type="paragraph" w:customStyle="1" w:styleId="FBFDB7808CFD40398EEA040D3E60AEA0">
+    <w:name w:val="FBFDB7808CFD40398EEA040D3E60AEA0"/>
+    <w:rsid w:val="0088579E"/>
+    <w:pPr>
+      <w:spacing w:line="278" w:lineRule="auto"/>
+    </w:pPr>
+    <w:rPr>
+      <w:sz w:val="24"/>
+      <w:szCs w:val="24"/>
+      <w:lang w:val="en-GB" w:eastAsia="en-GB"/>
+    </w:rPr>
+  </w:style>
+  <w:style w:type="paragraph" w:customStyle="1" w:styleId="4C74695CD43F4180B450A3DDE3994D74">
+    <w:name w:val="4C74695CD43F4180B450A3DDE3994D74"/>
+    <w:rsid w:val="0088579E"/>
+    <w:pPr>
+      <w:spacing w:line="278" w:lineRule="auto"/>
+    </w:pPr>
+    <w:rPr>
+      <w:sz w:val="24"/>
+      <w:szCs w:val="24"/>
+      <w:lang w:val="en-GB" w:eastAsia="en-GB"/>
+    </w:rPr>
+  </w:style>
+  <w:style w:type="paragraph" w:customStyle="1" w:styleId="3AD649E329894B0CBF7B32CA3E74654F">
+    <w:name w:val="3AD649E329894B0CBF7B32CA3E74654F"/>
+    <w:rsid w:val="0088579E"/>
+    <w:pPr>
+      <w:spacing w:line="278" w:lineRule="auto"/>
+    </w:pPr>
+    <w:rPr>
+      <w:sz w:val="24"/>
+      <w:szCs w:val="24"/>
+      <w:lang w:val="en-GB" w:eastAsia="en-GB"/>
+    </w:rPr>
+  </w:style>
+  <w:style w:type="paragraph" w:customStyle="1" w:styleId="5BF033D96214431192DC76468BEEF3B1">
+    <w:name w:val="5BF033D96214431192DC76468BEEF3B1"/>
+    <w:rsid w:val="0088579E"/>
+    <w:pPr>
+      <w:spacing w:line="278" w:lineRule="auto"/>
+    </w:pPr>
+    <w:rPr>
+      <w:sz w:val="24"/>
+      <w:szCs w:val="24"/>
+      <w:lang w:val="en-GB" w:eastAsia="en-GB"/>
+    </w:rPr>
+  </w:style>
+  <w:style w:type="paragraph" w:customStyle="1" w:styleId="3C949CD9E779494CAD04E52897CE4898">
+    <w:name w:val="3C949CD9E779494CAD04E52897CE4898"/>
+    <w:rsid w:val="0088579E"/>
+    <w:pPr>
+      <w:spacing w:line="278" w:lineRule="auto"/>
+    </w:pPr>
+    <w:rPr>
+      <w:sz w:val="24"/>
+      <w:szCs w:val="24"/>
+      <w:lang w:val="en-GB" w:eastAsia="en-GB"/>
+    </w:rPr>
+  </w:style>
+  <w:style w:type="paragraph" w:customStyle="1" w:styleId="515AB2AE99684A2C969523166D8C4FE4">
+    <w:name w:val="515AB2AE99684A2C969523166D8C4FE4"/>
+    <w:rsid w:val="0088579E"/>
+    <w:pPr>
+      <w:spacing w:line="278" w:lineRule="auto"/>
+    </w:pPr>
+    <w:rPr>
+      <w:sz w:val="24"/>
+      <w:szCs w:val="24"/>
+      <w:lang w:val="en-GB" w:eastAsia="en-GB"/>
+    </w:rPr>
+  </w:style>
+  <w:style w:type="paragraph" w:customStyle="1" w:styleId="4D3FFFA6C78C48998D855518284CAF08">
+    <w:name w:val="4D3FFFA6C78C48998D855518284CAF08"/>
+    <w:rsid w:val="0088579E"/>
+    <w:pPr>
+      <w:spacing w:line="278" w:lineRule="auto"/>
+    </w:pPr>
+    <w:rPr>
+      <w:sz w:val="24"/>
+      <w:szCs w:val="24"/>
+      <w:lang w:val="en-GB" w:eastAsia="en-GB"/>
+    </w:rPr>
+  </w:style>
+  <w:style w:type="paragraph" w:customStyle="1" w:styleId="0C147BA133254CC8B9ECF4CCB4719375">
+    <w:name w:val="0C147BA133254CC8B9ECF4CCB4719375"/>
+    <w:rsid w:val="0088579E"/>
+    <w:pPr>
+      <w:spacing w:line="278" w:lineRule="auto"/>
+    </w:pPr>
+    <w:rPr>
+      <w:sz w:val="24"/>
+      <w:szCs w:val="24"/>
+      <w:lang w:val="en-GB" w:eastAsia="en-GB"/>
+    </w:rPr>
+  </w:style>
+  <w:style w:type="paragraph" w:customStyle="1" w:styleId="C0F7367FD3174F9D83EBD1AB00DBCBB6">
+    <w:name w:val="C0F7367FD3174F9D83EBD1AB00DBCBB6"/>
+    <w:rsid w:val="00C64257"/>
+    <w:pPr>
+      <w:spacing w:line="278" w:lineRule="auto"/>
+    </w:pPr>
+    <w:rPr>
+      <w:sz w:val="24"/>
+      <w:szCs w:val="24"/>
+      <w:lang w:val="en-GB" w:eastAsia="en-GB"/>
+    </w:rPr>
+  </w:style>
+  <w:style w:type="paragraph" w:customStyle="1" w:styleId="A0543BAC243549869CA3ACC539E524EC">
+    <w:name w:val="A0543BAC243549869CA3ACC539E524EC"/>
+    <w:rsid w:val="00C64257"/>
+    <w:pPr>
+      <w:spacing w:line="278" w:lineRule="auto"/>
+    </w:pPr>
+    <w:rPr>
+      <w:sz w:val="24"/>
+      <w:szCs w:val="24"/>
+      <w:lang w:val="en-GB" w:eastAsia="en-GB"/>
+    </w:rPr>
+  </w:style>
+  <w:style w:type="paragraph" w:customStyle="1" w:styleId="80EE0573D2674087B6249733AB25C431">
+    <w:name w:val="80EE0573D2674087B6249733AB25C431"/>
+    <w:rsid w:val="00C64257"/>
+    <w:pPr>
+      <w:spacing w:line="278" w:lineRule="auto"/>
+    </w:pPr>
+    <w:rPr>
+      <w:sz w:val="24"/>
+      <w:szCs w:val="24"/>
+      <w:lang w:val="en-GB" w:eastAsia="en-GB"/>
+    </w:rPr>
+  </w:style>
+  <w:style w:type="paragraph" w:customStyle="1" w:styleId="A59068FB9E7542498D0DB8C467CF4BA0">
+    <w:name w:val="A59068FB9E7542498D0DB8C467CF4BA0"/>
+    <w:rsid w:val="00C64257"/>
+    <w:pPr>
+      <w:spacing w:line="278" w:lineRule="auto"/>
+    </w:pPr>
+    <w:rPr>
+      <w:sz w:val="24"/>
+      <w:szCs w:val="24"/>
+      <w:lang w:val="en-GB" w:eastAsia="en-GB"/>
+    </w:rPr>
+  </w:style>
+  <w:style w:type="paragraph" w:customStyle="1" w:styleId="D0A3542A53F54F8EB3D64D70DA44EDE7">
+    <w:name w:val="D0A3542A53F54F8EB3D64D70DA44EDE7"/>
+    <w:rsid w:val="00C64257"/>
+    <w:pPr>
+      <w:spacing w:line="278" w:lineRule="auto"/>
+    </w:pPr>
+    <w:rPr>
+      <w:sz w:val="24"/>
+      <w:szCs w:val="24"/>
+      <w:lang w:val="en-GB" w:eastAsia="en-GB"/>
+    </w:rPr>
+  </w:style>
+  <w:style w:type="paragraph" w:customStyle="1" w:styleId="956F7E0D992E487EA9D0377DF60A35DB">
+    <w:name w:val="956F7E0D992E487EA9D0377DF60A35DB"/>
+    <w:rsid w:val="00C64257"/>
+    <w:pPr>
+      <w:spacing w:line="278" w:lineRule="auto"/>
+    </w:pPr>
+    <w:rPr>
+      <w:sz w:val="24"/>
+      <w:szCs w:val="24"/>
+      <w:lang w:val="en-GB" w:eastAsia="en-GB"/>
+    </w:rPr>
+  </w:style>
+  <w:style w:type="paragraph" w:customStyle="1" w:styleId="F3365CE71E6F4F5591256EF532618023">
+    <w:name w:val="F3365CE71E6F4F5591256EF532618023"/>
+    <w:rsid w:val="00C64257"/>
+    <w:pPr>
+      <w:spacing w:line="278" w:lineRule="auto"/>
+    </w:pPr>
+    <w:rPr>
+      <w:sz w:val="24"/>
+      <w:szCs w:val="24"/>
+      <w:lang w:val="en-GB" w:eastAsia="en-GB"/>
+    </w:rPr>
+  </w:style>
+  <w:style w:type="paragraph" w:customStyle="1" w:styleId="E666B3DAFA1B4065A0C25C0A2E21E98C">
+    <w:name w:val="E666B3DAFA1B4065A0C25C0A2E21E98C"/>
+    <w:rsid w:val="00C64257"/>
+    <w:pPr>
+      <w:spacing w:line="278" w:lineRule="auto"/>
+    </w:pPr>
+    <w:rPr>
+      <w:sz w:val="24"/>
+      <w:szCs w:val="24"/>
+      <w:lang w:val="en-GB" w:eastAsia="en-GB"/>
+    </w:rPr>
+  </w:style>
+  <w:style w:type="paragraph" w:customStyle="1" w:styleId="8E8CCE4D754842D3B11EDD8EDAD0DEAA">
+    <w:name w:val="8E8CCE4D754842D3B11EDD8EDAD0DEAA"/>
+    <w:rsid w:val="00C64257"/>
+    <w:pPr>
+      <w:spacing w:line="278" w:lineRule="auto"/>
+    </w:pPr>
+    <w:rPr>
+      <w:sz w:val="24"/>
+      <w:szCs w:val="24"/>
+      <w:lang w:val="en-GB" w:eastAsia="en-GB"/>
+    </w:rPr>
+  </w:style>
+  <w:style w:type="paragraph" w:customStyle="1" w:styleId="ECD6F2638EA0482A843F861AB587E800">
+    <w:name w:val="ECD6F2638EA0482A843F861AB587E800"/>
+    <w:rsid w:val="00C64257"/>
+    <w:pPr>
+      <w:spacing w:line="278" w:lineRule="auto"/>
+    </w:pPr>
+    <w:rPr>
+      <w:sz w:val="24"/>
+      <w:szCs w:val="24"/>
+      <w:lang w:val="en-GB" w:eastAsia="en-GB"/>
+    </w:rPr>
+  </w:style>
+  <w:style w:type="paragraph" w:customStyle="1" w:styleId="ED50C28E571C4F0AAF90B2C94C4852E5">
+    <w:name w:val="ED50C28E571C4F0AAF90B2C94C4852E5"/>
+    <w:rsid w:val="00C64257"/>
+    <w:pPr>
+      <w:spacing w:line="278" w:lineRule="auto"/>
+    </w:pPr>
+    <w:rPr>
+      <w:sz w:val="24"/>
+      <w:szCs w:val="24"/>
+      <w:lang w:val="en-GB" w:eastAsia="en-GB"/>
+    </w:rPr>
+  </w:style>
+  <w:style w:type="paragraph" w:customStyle="1" w:styleId="EEE34FA4FA38468B9DA42BD5835FF1D5">
+    <w:name w:val="EEE34FA4FA38468B9DA42BD5835FF1D5"/>
+    <w:rsid w:val="00C64257"/>
+    <w:pPr>
+      <w:spacing w:line="278" w:lineRule="auto"/>
+    </w:pPr>
+    <w:rPr>
+      <w:sz w:val="24"/>
+      <w:szCs w:val="24"/>
+      <w:lang w:val="en-GB" w:eastAsia="en-GB"/>
+    </w:rPr>
+  </w:style>
+  <w:style w:type="paragraph" w:customStyle="1" w:styleId="9777CAA9146546F0B175BEFE424DF1D5">
+    <w:name w:val="9777CAA9146546F0B175BEFE424DF1D5"/>
+    <w:rsid w:val="00C64257"/>
+    <w:pPr>
+      <w:spacing w:line="278" w:lineRule="auto"/>
+    </w:pPr>
+    <w:rPr>
+      <w:sz w:val="24"/>
+      <w:szCs w:val="24"/>
+      <w:lang w:val="en-GB" w:eastAsia="en-GB"/>
+    </w:rPr>
+  </w:style>
+  <w:style w:type="paragraph" w:customStyle="1" w:styleId="0820E5D9E4DC41F9AAD0009F429E6F53">
+    <w:name w:val="0820E5D9E4DC41F9AAD0009F429E6F53"/>
+    <w:rsid w:val="00C64257"/>
+    <w:pPr>
+      <w:spacing w:line="278" w:lineRule="auto"/>
+    </w:pPr>
+    <w:rPr>
+      <w:sz w:val="24"/>
+      <w:szCs w:val="24"/>
+      <w:lang w:val="en-GB" w:eastAsia="en-GB"/>
+    </w:rPr>
+  </w:style>
+  <w:style w:type="paragraph" w:customStyle="1" w:styleId="658D69A33E094FBABB573FBAD6685FCD">
+    <w:name w:val="658D69A33E094FBABB573FBAD6685FCD"/>
+    <w:rsid w:val="00C64257"/>
+    <w:pPr>
+      <w:spacing w:line="278" w:lineRule="auto"/>
+    </w:pPr>
+    <w:rPr>
+      <w:sz w:val="24"/>
+      <w:szCs w:val="24"/>
+      <w:lang w:val="en-GB" w:eastAsia="en-GB"/>
+    </w:rPr>
+  </w:style>
+  <w:style w:type="paragraph" w:customStyle="1" w:styleId="2A3D2ED27C7442D9A84595CC11A1C17D">
+    <w:name w:val="2A3D2ED27C7442D9A84595CC11A1C17D"/>
+    <w:rsid w:val="00C64257"/>
+    <w:pPr>
+      <w:spacing w:line="278" w:lineRule="auto"/>
+    </w:pPr>
+    <w:rPr>
+      <w:sz w:val="24"/>
+      <w:szCs w:val="24"/>
+      <w:lang w:val="en-GB" w:eastAsia="en-GB"/>
+    </w:rPr>
+  </w:style>
+  <w:style w:type="paragraph" w:customStyle="1" w:styleId="3FB60E9EC05A4A83A59080BFDAAE935E">
+    <w:name w:val="3FB60E9EC05A4A83A59080BFDAAE935E"/>
+    <w:rsid w:val="00C64257"/>
+    <w:pPr>
+      <w:spacing w:line="278" w:lineRule="auto"/>
+    </w:pPr>
+    <w:rPr>
+      <w:sz w:val="24"/>
+      <w:szCs w:val="24"/>
+      <w:lang w:val="en-GB" w:eastAsia="en-GB"/>
+    </w:rPr>
+  </w:style>
+  <w:style w:type="paragraph" w:customStyle="1" w:styleId="C03B6732845141EFAE074BB0A77183DB">
+    <w:name w:val="C03B6732845141EFAE074BB0A77183DB"/>
+    <w:rsid w:val="00C64257"/>
+    <w:pPr>
+      <w:spacing w:line="278" w:lineRule="auto"/>
+    </w:pPr>
+    <w:rPr>
+      <w:sz w:val="24"/>
+      <w:szCs w:val="24"/>
+      <w:lang w:val="en-GB" w:eastAsia="en-GB"/>
+    </w:rPr>
+  </w:style>
+  <w:style w:type="paragraph" w:customStyle="1" w:styleId="C98A67B6AAF340BDB5770D9B02D695E9">
+    <w:name w:val="C98A67B6AAF340BDB5770D9B02D695E9"/>
+    <w:rsid w:val="00C64257"/>
+    <w:pPr>
+      <w:spacing w:line="278" w:lineRule="auto"/>
+    </w:pPr>
+    <w:rPr>
+      <w:sz w:val="24"/>
+      <w:szCs w:val="24"/>
+      <w:lang w:val="en-GB" w:eastAsia="en-GB"/>
+    </w:rPr>
+  </w:style>
+  <w:style w:type="paragraph" w:customStyle="1" w:styleId="091A5163AB18498BA8E56001EE1B1E04">
+    <w:name w:val="091A5163AB18498BA8E56001EE1B1E04"/>
+    <w:rsid w:val="00C64257"/>
+    <w:pPr>
+      <w:spacing w:line="278" w:lineRule="auto"/>
+    </w:pPr>
+    <w:rPr>
+      <w:sz w:val="24"/>
+      <w:szCs w:val="24"/>
+      <w:lang w:val="en-GB" w:eastAsia="en-GB"/>
+    </w:rPr>
+  </w:style>
+  <w:style w:type="paragraph" w:customStyle="1" w:styleId="A8BF98AEF5EA4585A8938596E1F5CF20">
+    <w:name w:val="A8BF98AEF5EA4585A8938596E1F5CF20"/>
+    <w:rsid w:val="00C64257"/>
+    <w:pPr>
+      <w:spacing w:line="278" w:lineRule="auto"/>
+    </w:pPr>
+    <w:rPr>
+      <w:sz w:val="24"/>
+      <w:szCs w:val="24"/>
+      <w:lang w:val="en-GB" w:eastAsia="en-GB"/>
+    </w:rPr>
+  </w:style>
+  <w:style w:type="paragraph" w:customStyle="1" w:styleId="6187C1BAAA5146289696237867F7024B">
+    <w:name w:val="6187C1BAAA5146289696237867F7024B"/>
+    <w:rsid w:val="00C64257"/>
+    <w:pPr>
+      <w:spacing w:line="278" w:lineRule="auto"/>
+    </w:pPr>
+    <w:rPr>
+      <w:sz w:val="24"/>
+      <w:szCs w:val="24"/>
+      <w:lang w:val="en-GB" w:eastAsia="en-GB"/>
+    </w:rPr>
+  </w:style>
+  <w:style w:type="paragraph" w:customStyle="1" w:styleId="CF06CF3070404C9B970724771F6A9DC7">
+    <w:name w:val="CF06CF3070404C9B970724771F6A9DC7"/>
+    <w:rsid w:val="00C64257"/>
+    <w:pPr>
+      <w:spacing w:line="278" w:lineRule="auto"/>
+    </w:pPr>
+    <w:rPr>
+      <w:sz w:val="24"/>
+      <w:szCs w:val="24"/>
+      <w:lang w:val="en-GB" w:eastAsia="en-GB"/>
     </w:rPr>
   </w:style>
 </w:styles>

</xml_diff>